<commit_message>
Updated Sales Credit Memo layout
</commit_message>
<xml_diff>
--- a/App/Objects/Reports/Layouts/Sales Credit Memo.docx
+++ b/App/Objects/Reports/Layouts/Sales Credit Memo.docx
@@ -6449,6 +6449,8 @@
  
          < E x t e r n a l D o c u m e n t N o _ H e a d e r > E x t e r n a l D o c u m e n t N o _ H e a d e r < / E x t e r n a l D o c u m e n t N o _ H e a d e r >   
+         < G e t W o r k D e s c r i p t i o n > G e t W o r k D e s c r i p t i o n < / G e t W o r k D e s c r i p t i o n > + 
          < G l o b a l L o c a t i o n N u m b e r > G l o b a l L o c a t i o n N u m b e r < / G l o b a l L o c a t i o n N u m b e r >   
          < G l o b a l L o c a t i o n N u m b e r _ L b l > G l o b a l L o c a t i o n N u m b e r _ L b l < / G l o b a l L o c a t i o n N u m b e r _ L b l > @@ -6488,6 +6490,22 @@
          < P r i c e s I n c l u d i n g V A T _ L b l > P r i c e s I n c l u d i n g V A T _ L b l < / P r i c e s I n c l u d i n g V A T _ L b l >   
          < P r i c e s I n c l u d i n g V A T Y e s N o > P r i c e s I n c l u d i n g V A T Y e s N o < / P r i c e s I n c l u d i n g V A T Y e s N o > + 
+         < R e m i t e A d d r 1 > R e m i t e A d d r 1 < / R e m i t e A d d r 1 > + 
+         < R e m i t e A d d r 2 > R e m i t e A d d r 2 < / R e m i t e A d d r 2 > + 
+         < R e m i t e A d d r 3 > R e m i t e A d d r 3 < / R e m i t e A d d r 3 > + 
+         < R e m i t e A d d r 4 > R e m i t e A d d r 4 < / R e m i t e A d d r 4 > + 
+         < R e m i t e A d d r 5 > R e m i t e A d d r 5 < / R e m i t e A d d r 5 > + 
+         < R e m i t e A d d r 6 > R e m i t e A d d r 6 < / R e m i t e A d d r 6 > + 
+         < R e m i t e A d d r 7 > R e m i t e A d d r 7 < / R e m i t e A d d r 7 > + 
+         < R e m i t e A d d r 8 > R e m i t e A d d r 8 < / R e m i t e A d d r 8 >   
          < S a l e s I n v o i c e L i n e D i s c o u n t _ L b l > S a l e s I n v o i c e L i n e D i s c o u n t _ L b l < / S a l e s I n v o i c e L i n e D i s c o u n t _ L b l >   

</xml_diff>

<commit_message>
Updated object ID range.
</commit_message>
<xml_diff>
--- a/App/Objects/Reports/Layouts/Sales Credit Memo.docx
+++ b/App/Objects/Reports/Layouts/Sales Credit Memo.docx
@@ -32,12 +32,12 @@
         <w:sdt>
           <w:sdtPr>
             <w:alias w:val="#Nav: /Header/CustomerAddress1"/>
-            <w:tag w:val="#Nav: BBC_WOSF_Sales_Credit_Memo/50201"/>
+            <w:tag w:val="#Nav: BBC_WOSF_Sales_Credit_Memo/60001"/>
             <w:id w:val="-346637227"/>
             <w:placeholder>
               <w:docPart w:val="D2E2F0B8EF3A43609AA6824856C1E0EF"/>
             </w:placeholder>
-            <w:dataBinding w:prefixMappings="xmlns:ns0='urn:microsoft-dynamics-nav/reports/BBC_WOSF_Sales_Credit_Memo/50201/'" w:xpath="/ns0:NavWordReportXmlPart[1]/ns0:Header[1]/ns0:CustomerAddress1[1]" w:storeItemID="{91136608-2F28-4DE1-8778-3BC3EBFB87EA}"/>
+            <w:dataBinding w:prefixMappings="xmlns:ns0='urn:microsoft-dynamics-nav/reports/BBC_WOSF_Sales_Credit_Memo/60001/'" w:xpath="/ns0:NavWordReportXmlPart[1]/ns0:Header[1]/ns0:CustomerAddress1[1]" w:storeItemID="{91136608-2F28-4DE1-8778-3BC3EBFB87EA}"/>
             <w:text/>
           </w:sdtPr>
           <w:sdtEndPr/>
@@ -60,12 +60,12 @@
         <w:sdt>
           <w:sdtPr>
             <w:alias w:val="#Nav: /Header/CompanyAddress1"/>
-            <w:tag w:val="#Nav: BBC_WOSF_Sales_Credit_Memo/50201"/>
+            <w:tag w:val="#Nav: BBC_WOSF_Sales_Credit_Memo/60001"/>
             <w:id w:val="-1171950695"/>
             <w:placeholder>
               <w:docPart w:val="40A720FA878C44758EB6A6531824B720"/>
             </w:placeholder>
-            <w:dataBinding w:prefixMappings="xmlns:ns0='urn:microsoft-dynamics-nav/reports/BBC_WOSF_Sales_Credit_Memo/50201/'" w:xpath="/ns0:NavWordReportXmlPart[1]/ns0:Header[1]/ns0:CompanyAddress1[1]" w:storeItemID="{91136608-2F28-4DE1-8778-3BC3EBFB87EA}"/>
+            <w:dataBinding w:prefixMappings="xmlns:ns0='urn:microsoft-dynamics-nav/reports/BBC_WOSF_Sales_Credit_Memo/60001/'" w:xpath="/ns0:NavWordReportXmlPart[1]/ns0:Header[1]/ns0:CompanyAddress1[1]" w:storeItemID="{91136608-2F28-4DE1-8778-3BC3EBFB87EA}"/>
             <w:text/>
           </w:sdtPr>
           <w:sdtEndPr/>
@@ -95,12 +95,12 @@
         <w:sdt>
           <w:sdtPr>
             <w:alias w:val="#Nav: /Header/CustomerAddress2"/>
-            <w:tag w:val="#Nav: BBC_WOSF_Sales_Credit_Memo/50201"/>
+            <w:tag w:val="#Nav: BBC_WOSF_Sales_Credit_Memo/60001"/>
             <w:id w:val="2121793087"/>
             <w:placeholder>
               <w:docPart w:val="D2E2F0B8EF3A43609AA6824856C1E0EF"/>
             </w:placeholder>
-            <w:dataBinding w:prefixMappings="xmlns:ns0='urn:microsoft-dynamics-nav/reports/BBC_WOSF_Sales_Credit_Memo/50201/'" w:xpath="/ns0:NavWordReportXmlPart[1]/ns0:Header[1]/ns0:CustomerAddress2[1]" w:storeItemID="{91136608-2F28-4DE1-8778-3BC3EBFB87EA}"/>
+            <w:dataBinding w:prefixMappings="xmlns:ns0='urn:microsoft-dynamics-nav/reports/BBC_WOSF_Sales_Credit_Memo/60001/'" w:xpath="/ns0:NavWordReportXmlPart[1]/ns0:Header[1]/ns0:CustomerAddress2[1]" w:storeItemID="{91136608-2F28-4DE1-8778-3BC3EBFB87EA}"/>
             <w:text/>
           </w:sdtPr>
           <w:sdtEndPr/>
@@ -123,12 +123,12 @@
         <w:sdt>
           <w:sdtPr>
             <w:alias w:val="#Nav: /Header/CompanyAddress2"/>
-            <w:tag w:val="#Nav: BBC_WOSF_Sales_Credit_Memo/50201"/>
+            <w:tag w:val="#Nav: BBC_WOSF_Sales_Credit_Memo/60001"/>
             <w:id w:val="1521665205"/>
             <w:placeholder>
               <w:docPart w:val="686377AACB98467B87FAF1F31F1B4537"/>
             </w:placeholder>
-            <w:dataBinding w:prefixMappings="xmlns:ns0='urn:microsoft-dynamics-nav/reports/BBC_WOSF_Sales_Credit_Memo/50201/'" w:xpath="/ns0:NavWordReportXmlPart[1]/ns0:Header[1]/ns0:CompanyAddress2[1]" w:storeItemID="{91136608-2F28-4DE1-8778-3BC3EBFB87EA}"/>
+            <w:dataBinding w:prefixMappings="xmlns:ns0='urn:microsoft-dynamics-nav/reports/BBC_WOSF_Sales_Credit_Memo/60001/'" w:xpath="/ns0:NavWordReportXmlPart[1]/ns0:Header[1]/ns0:CompanyAddress2[1]" w:storeItemID="{91136608-2F28-4DE1-8778-3BC3EBFB87EA}"/>
             <w:text/>
           </w:sdtPr>
           <w:sdtEndPr/>
@@ -158,12 +158,12 @@
         <w:sdt>
           <w:sdtPr>
             <w:alias w:val="#Nav: /Header/CustomerAddress3"/>
-            <w:tag w:val="#Nav: BBC_WOSF_Sales_Credit_Memo/50201"/>
+            <w:tag w:val="#Nav: BBC_WOSF_Sales_Credit_Memo/60001"/>
             <w:id w:val="536395156"/>
             <w:placeholder>
               <w:docPart w:val="D2E2F0B8EF3A43609AA6824856C1E0EF"/>
             </w:placeholder>
-            <w:dataBinding w:prefixMappings="xmlns:ns0='urn:microsoft-dynamics-nav/reports/BBC_WOSF_Sales_Credit_Memo/50201/'" w:xpath="/ns0:NavWordReportXmlPart[1]/ns0:Header[1]/ns0:CustomerAddress3[1]" w:storeItemID="{91136608-2F28-4DE1-8778-3BC3EBFB87EA}"/>
+            <w:dataBinding w:prefixMappings="xmlns:ns0='urn:microsoft-dynamics-nav/reports/BBC_WOSF_Sales_Credit_Memo/60001/'" w:xpath="/ns0:NavWordReportXmlPart[1]/ns0:Header[1]/ns0:CustomerAddress3[1]" w:storeItemID="{91136608-2F28-4DE1-8778-3BC3EBFB87EA}"/>
             <w:text/>
           </w:sdtPr>
           <w:sdtEndPr/>
@@ -186,12 +186,12 @@
         <w:sdt>
           <w:sdtPr>
             <w:alias w:val="#Nav: /Header/CompanyAddress3"/>
-            <w:tag w:val="#Nav: BBC_WOSF_Sales_Credit_Memo/50201"/>
+            <w:tag w:val="#Nav: BBC_WOSF_Sales_Credit_Memo/60001"/>
             <w:id w:val="-1053613660"/>
             <w:placeholder>
               <w:docPart w:val="686377AACB98467B87FAF1F31F1B4537"/>
             </w:placeholder>
-            <w:dataBinding w:prefixMappings="xmlns:ns0='urn:microsoft-dynamics-nav/reports/BBC_WOSF_Sales_Credit_Memo/50201/'" w:xpath="/ns0:NavWordReportXmlPart[1]/ns0:Header[1]/ns0:CompanyAddress3[1]" w:storeItemID="{91136608-2F28-4DE1-8778-3BC3EBFB87EA}"/>
+            <w:dataBinding w:prefixMappings="xmlns:ns0='urn:microsoft-dynamics-nav/reports/BBC_WOSF_Sales_Credit_Memo/60001/'" w:xpath="/ns0:NavWordReportXmlPart[1]/ns0:Header[1]/ns0:CompanyAddress3[1]" w:storeItemID="{91136608-2F28-4DE1-8778-3BC3EBFB87EA}"/>
             <w:text/>
           </w:sdtPr>
           <w:sdtEndPr/>
@@ -221,12 +221,12 @@
         <w:sdt>
           <w:sdtPr>
             <w:alias w:val="#Nav: /Header/CustomerAddress4"/>
-            <w:tag w:val="#Nav: BBC_WOSF_Sales_Credit_Memo/50201"/>
+            <w:tag w:val="#Nav: BBC_WOSF_Sales_Credit_Memo/60001"/>
             <w:id w:val="1229109116"/>
             <w:placeholder>
               <w:docPart w:val="D2E2F0B8EF3A43609AA6824856C1E0EF"/>
             </w:placeholder>
-            <w:dataBinding w:prefixMappings="xmlns:ns0='urn:microsoft-dynamics-nav/reports/BBC_WOSF_Sales_Credit_Memo/50201/'" w:xpath="/ns0:NavWordReportXmlPart[1]/ns0:Header[1]/ns0:CustomerAddress4[1]" w:storeItemID="{91136608-2F28-4DE1-8778-3BC3EBFB87EA}"/>
+            <w:dataBinding w:prefixMappings="xmlns:ns0='urn:microsoft-dynamics-nav/reports/BBC_WOSF_Sales_Credit_Memo/60001/'" w:xpath="/ns0:NavWordReportXmlPart[1]/ns0:Header[1]/ns0:CustomerAddress4[1]" w:storeItemID="{91136608-2F28-4DE1-8778-3BC3EBFB87EA}"/>
             <w:text/>
           </w:sdtPr>
           <w:sdtEndPr/>
@@ -249,12 +249,12 @@
         <w:sdt>
           <w:sdtPr>
             <w:alias w:val="#Nav: /Header/CompanyAddress4"/>
-            <w:tag w:val="#Nav: BBC_WOSF_Sales_Credit_Memo/50201"/>
+            <w:tag w:val="#Nav: BBC_WOSF_Sales_Credit_Memo/60001"/>
             <w:id w:val="-843252946"/>
             <w:placeholder>
               <w:docPart w:val="686377AACB98467B87FAF1F31F1B4537"/>
             </w:placeholder>
-            <w:dataBinding w:prefixMappings="xmlns:ns0='urn:microsoft-dynamics-nav/reports/BBC_WOSF_Sales_Credit_Memo/50201/'" w:xpath="/ns0:NavWordReportXmlPart[1]/ns0:Header[1]/ns0:CompanyAddress4[1]" w:storeItemID="{91136608-2F28-4DE1-8778-3BC3EBFB87EA}"/>
+            <w:dataBinding w:prefixMappings="xmlns:ns0='urn:microsoft-dynamics-nav/reports/BBC_WOSF_Sales_Credit_Memo/60001/'" w:xpath="/ns0:NavWordReportXmlPart[1]/ns0:Header[1]/ns0:CompanyAddress4[1]" w:storeItemID="{91136608-2F28-4DE1-8778-3BC3EBFB87EA}"/>
             <w:text/>
           </w:sdtPr>
           <w:sdtEndPr/>
@@ -284,12 +284,12 @@
         <w:sdt>
           <w:sdtPr>
             <w:alias w:val="#Nav: /Header/CustomerAddress5"/>
-            <w:tag w:val="#Nav: BBC_WOSF_Sales_Credit_Memo/50201"/>
+            <w:tag w:val="#Nav: BBC_WOSF_Sales_Credit_Memo/60001"/>
             <w:id w:val="1814057176"/>
             <w:placeholder>
               <w:docPart w:val="D2E2F0B8EF3A43609AA6824856C1E0EF"/>
             </w:placeholder>
-            <w:dataBinding w:prefixMappings="xmlns:ns0='urn:microsoft-dynamics-nav/reports/BBC_WOSF_Sales_Credit_Memo/50201/'" w:xpath="/ns0:NavWordReportXmlPart[1]/ns0:Header[1]/ns0:CustomerAddress5[1]" w:storeItemID="{91136608-2F28-4DE1-8778-3BC3EBFB87EA}"/>
+            <w:dataBinding w:prefixMappings="xmlns:ns0='urn:microsoft-dynamics-nav/reports/BBC_WOSF_Sales_Credit_Memo/60001/'" w:xpath="/ns0:NavWordReportXmlPart[1]/ns0:Header[1]/ns0:CustomerAddress5[1]" w:storeItemID="{91136608-2F28-4DE1-8778-3BC3EBFB87EA}"/>
             <w:text/>
           </w:sdtPr>
           <w:sdtEndPr/>
@@ -312,12 +312,12 @@
         <w:sdt>
           <w:sdtPr>
             <w:alias w:val="#Nav: /Header/CompanyAddress5"/>
-            <w:tag w:val="#Nav: BBC_WOSF_Sales_Credit_Memo/50201"/>
+            <w:tag w:val="#Nav: BBC_WOSF_Sales_Credit_Memo/60001"/>
             <w:id w:val="-1834985711"/>
             <w:placeholder>
               <w:docPart w:val="686377AACB98467B87FAF1F31F1B4537"/>
             </w:placeholder>
-            <w:dataBinding w:prefixMappings="xmlns:ns0='urn:microsoft-dynamics-nav/reports/BBC_WOSF_Sales_Credit_Memo/50201/'" w:xpath="/ns0:NavWordReportXmlPart[1]/ns0:Header[1]/ns0:CompanyAddress5[1]" w:storeItemID="{91136608-2F28-4DE1-8778-3BC3EBFB87EA}"/>
+            <w:dataBinding w:prefixMappings="xmlns:ns0='urn:microsoft-dynamics-nav/reports/BBC_WOSF_Sales_Credit_Memo/60001/'" w:xpath="/ns0:NavWordReportXmlPart[1]/ns0:Header[1]/ns0:CompanyAddress5[1]" w:storeItemID="{91136608-2F28-4DE1-8778-3BC3EBFB87EA}"/>
             <w:text/>
           </w:sdtPr>
           <w:sdtEndPr/>
@@ -347,12 +347,12 @@
         <w:sdt>
           <w:sdtPr>
             <w:alias w:val="#Nav: /Header/CustomerAddress6"/>
-            <w:tag w:val="#Nav: BBC_WOSF_Sales_Credit_Memo/50201"/>
+            <w:tag w:val="#Nav: BBC_WOSF_Sales_Credit_Memo/60001"/>
             <w:id w:val="-2064325541"/>
             <w:placeholder>
               <w:docPart w:val="D2E2F0B8EF3A43609AA6824856C1E0EF"/>
             </w:placeholder>
-            <w:dataBinding w:prefixMappings="xmlns:ns0='urn:microsoft-dynamics-nav/reports/BBC_WOSF_Sales_Credit_Memo/50201/'" w:xpath="/ns0:NavWordReportXmlPart[1]/ns0:Header[1]/ns0:CustomerAddress6[1]" w:storeItemID="{91136608-2F28-4DE1-8778-3BC3EBFB87EA}"/>
+            <w:dataBinding w:prefixMappings="xmlns:ns0='urn:microsoft-dynamics-nav/reports/BBC_WOSF_Sales_Credit_Memo/60001/'" w:xpath="/ns0:NavWordReportXmlPart[1]/ns0:Header[1]/ns0:CustomerAddress6[1]" w:storeItemID="{91136608-2F28-4DE1-8778-3BC3EBFB87EA}"/>
             <w:text/>
           </w:sdtPr>
           <w:sdtEndPr/>
@@ -375,12 +375,12 @@
         <w:sdt>
           <w:sdtPr>
             <w:alias w:val="#Nav: /Header/CompanyAddress6"/>
-            <w:tag w:val="#Nav: BBC_WOSF_Sales_Credit_Memo/50201"/>
+            <w:tag w:val="#Nav: BBC_WOSF_Sales_Credit_Memo/60001"/>
             <w:id w:val="-2005736487"/>
             <w:placeholder>
               <w:docPart w:val="686377AACB98467B87FAF1F31F1B4537"/>
             </w:placeholder>
-            <w:dataBinding w:prefixMappings="xmlns:ns0='urn:microsoft-dynamics-nav/reports/BBC_WOSF_Sales_Credit_Memo/50201/'" w:xpath="/ns0:NavWordReportXmlPart[1]/ns0:Header[1]/ns0:CompanyAddress6[1]" w:storeItemID="{91136608-2F28-4DE1-8778-3BC3EBFB87EA}"/>
+            <w:dataBinding w:prefixMappings="xmlns:ns0='urn:microsoft-dynamics-nav/reports/BBC_WOSF_Sales_Credit_Memo/60001/'" w:xpath="/ns0:NavWordReportXmlPart[1]/ns0:Header[1]/ns0:CompanyAddress6[1]" w:storeItemID="{91136608-2F28-4DE1-8778-3BC3EBFB87EA}"/>
             <w:text/>
           </w:sdtPr>
           <w:sdtEndPr/>
@@ -410,12 +410,12 @@
         <w:sdt>
           <w:sdtPr>
             <w:alias w:val="#Nav: /Header/CustomerAddress7"/>
-            <w:tag w:val="#Nav: BBC_WOSF_Sales_Credit_Memo/50201"/>
+            <w:tag w:val="#Nav: BBC_WOSF_Sales_Credit_Memo/60001"/>
             <w:id w:val="-762605892"/>
             <w:placeholder>
               <w:docPart w:val="D2E2F0B8EF3A43609AA6824856C1E0EF"/>
             </w:placeholder>
-            <w:dataBinding w:prefixMappings="xmlns:ns0='urn:microsoft-dynamics-nav/reports/BBC_WOSF_Sales_Credit_Memo/50201/'" w:xpath="/ns0:NavWordReportXmlPart[1]/ns0:Header[1]/ns0:CustomerAddress7[1]" w:storeItemID="{91136608-2F28-4DE1-8778-3BC3EBFB87EA}"/>
+            <w:dataBinding w:prefixMappings="xmlns:ns0='urn:microsoft-dynamics-nav/reports/BBC_WOSF_Sales_Credit_Memo/60001/'" w:xpath="/ns0:NavWordReportXmlPart[1]/ns0:Header[1]/ns0:CustomerAddress7[1]" w:storeItemID="{91136608-2F28-4DE1-8778-3BC3EBFB87EA}"/>
             <w:text/>
           </w:sdtPr>
           <w:sdtEndPr/>
@@ -447,12 +447,12 @@
             <w:sdt>
               <w:sdtPr>
                 <w:alias w:val="#Nav: /Header/CompanyLegalOffice_Lbl"/>
-                <w:tag w:val="#Nav: BBC_WOSF_Sales_Credit_Memo/50201"/>
+                <w:tag w:val="#Nav: BBC_WOSF_Sales_Credit_Memo/60001"/>
                 <w:id w:val="-1616430546"/>
                 <w:placeholder>
                   <w:docPart w:val="CFD4B50CBFBC4BA9A2865AD6716E9637"/>
                 </w:placeholder>
-                <w:dataBinding w:prefixMappings="xmlns:ns0='urn:microsoft-dynamics-nav/reports/BBC_WOSF_Sales_Credit_Memo/50201/'" w:xpath="/ns0:NavWordReportXmlPart[1]/ns0:Header[1]/ns0:CompanyLegalOffice_Lbl[1]" w:storeItemID="{91136608-2F28-4DE1-8778-3BC3EBFB87EA}"/>
+                <w:dataBinding w:prefixMappings="xmlns:ns0='urn:microsoft-dynamics-nav/reports/BBC_WOSF_Sales_Credit_Memo/60001/'" w:xpath="/ns0:NavWordReportXmlPart[1]/ns0:Header[1]/ns0:CompanyLegalOffice_Lbl[1]" w:storeItemID="{91136608-2F28-4DE1-8778-3BC3EBFB87EA}"/>
                 <w:text/>
               </w:sdtPr>
               <w:sdtEndPr/>
@@ -470,12 +470,12 @@
             <w:sdt>
               <w:sdtPr>
                 <w:alias w:val="#Nav: /Header/CompanyLegalOffice"/>
-                <w:tag w:val="#Nav: BBC_WOSF_Sales_Credit_Memo/50201"/>
+                <w:tag w:val="#Nav: BBC_WOSF_Sales_Credit_Memo/60001"/>
                 <w:id w:val="1332101128"/>
                 <w:placeholder>
                   <w:docPart w:val="C3B3DC30B02848B583D25458A4659BA2"/>
                 </w:placeholder>
-                <w:dataBinding w:prefixMappings="xmlns:ns0='urn:microsoft-dynamics-nav/reports/BBC_WOSF_Sales_Credit_Memo/50201/'" w:xpath="/ns0:NavWordReportXmlPart[1]/ns0:Header[1]/ns0:CompanyLegalOffice[1]" w:storeItemID="{91136608-2F28-4DE1-8778-3BC3EBFB87EA}"/>
+                <w:dataBinding w:prefixMappings="xmlns:ns0='urn:microsoft-dynamics-nav/reports/BBC_WOSF_Sales_Credit_Memo/60001/'" w:xpath="/ns0:NavWordReportXmlPart[1]/ns0:Header[1]/ns0:CompanyLegalOffice[1]" w:storeItemID="{91136608-2F28-4DE1-8778-3BC3EBFB87EA}"/>
                 <w:text/>
               </w:sdtPr>
               <w:sdtEndPr/>
@@ -498,12 +498,12 @@
         <w:sdt>
           <w:sdtPr>
             <w:alias w:val="#Nav: /Header/CustomerAddress8"/>
-            <w:tag w:val="#Nav: BBC_WOSF_Sales_Credit_Memo/50201"/>
+            <w:tag w:val="#Nav: BBC_WOSF_Sales_Credit_Memo/60001"/>
             <w:id w:val="571465082"/>
             <w:placeholder>
               <w:docPart w:val="D2E2F0B8EF3A43609AA6824856C1E0EF"/>
             </w:placeholder>
-            <w:dataBinding w:prefixMappings="xmlns:ns0='urn:microsoft-dynamics-nav/reports/BBC_WOSF_Sales_Credit_Memo/50201/'" w:xpath="/ns0:NavWordReportXmlPart[1]/ns0:Header[1]/ns0:CustomerAddress8[1]" w:storeItemID="{91136608-2F28-4DE1-8778-3BC3EBFB87EA}"/>
+            <w:dataBinding w:prefixMappings="xmlns:ns0='urn:microsoft-dynamics-nav/reports/BBC_WOSF_Sales_Credit_Memo/60001/'" w:xpath="/ns0:NavWordReportXmlPart[1]/ns0:Header[1]/ns0:CustomerAddress8[1]" w:storeItemID="{91136608-2F28-4DE1-8778-3BC3EBFB87EA}"/>
             <w:text/>
           </w:sdtPr>
           <w:sdtEndPr/>
@@ -575,12 +575,12 @@
               <w:lang w:val="da-DK"/>
             </w:rPr>
             <w:alias w:val="#Nav: /Header/YourReference_Lbl"/>
-            <w:tag w:val="#Nav: BBC_WOSF_Sales_Credit_Memo/50201"/>
+            <w:tag w:val="#Nav: BBC_WOSF_Sales_Credit_Memo/60001"/>
             <w:id w:val="-1130623254"/>
             <w:placeholder>
               <w:docPart w:val="CC4BA5CE077542889864E2DC93E37FCF"/>
             </w:placeholder>
-            <w:dataBinding w:prefixMappings="xmlns:ns0='urn:microsoft-dynamics-nav/reports/BBC_WOSF_Sales_Credit_Memo/50201/'" w:xpath="/ns0:NavWordReportXmlPart[1]/ns0:Header[1]/ns0:YourReference_Lbl[1]" w:storeItemID="{91136608-2F28-4DE1-8778-3BC3EBFB87EA}"/>
+            <w:dataBinding w:prefixMappings="xmlns:ns0='urn:microsoft-dynamics-nav/reports/BBC_WOSF_Sales_Credit_Memo/60001/'" w:xpath="/ns0:NavWordReportXmlPart[1]/ns0:Header[1]/ns0:YourReference_Lbl[1]" w:storeItemID="{91136608-2F28-4DE1-8778-3BC3EBFB87EA}"/>
             <w:text/>
           </w:sdtPr>
           <w:sdtEndPr/>
@@ -607,12 +607,12 @@
         <w:sdt>
           <w:sdtPr>
             <w:alias w:val="#Nav: /Header/SalesPersonBlank_Lbl"/>
-            <w:tag w:val="#Nav: BBC_WOSF_Sales_Credit_Memo/50201"/>
+            <w:tag w:val="#Nav: BBC_WOSF_Sales_Credit_Memo/60001"/>
             <w:id w:val="-1425419817"/>
             <w:placeholder>
               <w:docPart w:val="B3B37CA837B542B0AACD6DF8226E5DC3"/>
             </w:placeholder>
-            <w:dataBinding w:prefixMappings="xmlns:ns0='urn:microsoft-dynamics-nav/reports/BBC_WOSF_Sales_Credit_Memo/50201/'" w:xpath="/ns0:NavWordReportXmlPart[1]/ns0:Header[1]/ns0:SalesPersonBlank_Lbl[1]" w:storeItemID="{91136608-2F28-4DE1-8778-3BC3EBFB87EA}"/>
+            <w:dataBinding w:prefixMappings="xmlns:ns0='urn:microsoft-dynamics-nav/reports/BBC_WOSF_Sales_Credit_Memo/60001/'" w:xpath="/ns0:NavWordReportXmlPart[1]/ns0:Header[1]/ns0:SalesPersonBlank_Lbl[1]" w:storeItemID="{91136608-2F28-4DE1-8778-3BC3EBFB87EA}"/>
             <w:text/>
           </w:sdtPr>
           <w:sdtEndPr/>
@@ -639,12 +639,12 @@
         <w:sdt>
           <w:sdtPr>
             <w:alias w:val="#Nav: /Header/AppliesToDocument_Lbl"/>
-            <w:tag w:val="#Nav: BBC_WOSF_Sales_Credit_Memo/50201"/>
+            <w:tag w:val="#Nav: BBC_WOSF_Sales_Credit_Memo/60001"/>
             <w:id w:val="-277109058"/>
             <w:placeholder>
               <w:docPart w:val="3BB2B48FAB3E4DDE96F16AC639A9D652"/>
             </w:placeholder>
-            <w:dataBinding w:prefixMappings="xmlns:ns0='urn:microsoft-dynamics-nav/reports/BBC_WOSF_Sales_Credit_Memo/50201/'" w:xpath="/ns0:NavWordReportXmlPart[1]/ns0:Header[1]/ns0:AppliesToDocument_Lbl[1]" w:storeItemID="{91136608-2F28-4DE1-8778-3BC3EBFB87EA}"/>
+            <w:dataBinding w:prefixMappings="xmlns:ns0='urn:microsoft-dynamics-nav/reports/BBC_WOSF_Sales_Credit_Memo/60001/'" w:xpath="/ns0:NavWordReportXmlPart[1]/ns0:Header[1]/ns0:AppliesToDocument_Lbl[1]" w:storeItemID="{91136608-2F28-4DE1-8778-3BC3EBFB87EA}"/>
             <w:text/>
           </w:sdtPr>
           <w:sdtEndPr/>
@@ -674,12 +674,12 @@
               <w:lang w:val="da-DK"/>
             </w:rPr>
             <w:alias w:val="#Nav: /Header/DueDate_Lbl"/>
-            <w:tag w:val="#Nav: BBC_WOSF_Sales_Credit_Memo/50201"/>
+            <w:tag w:val="#Nav: BBC_WOSF_Sales_Credit_Memo/60001"/>
             <w:id w:val="-1251649982"/>
             <w:placeholder>
               <w:docPart w:val="D00B2CF5216542E48B1FA3F7329E9168"/>
             </w:placeholder>
-            <w:dataBinding w:prefixMappings="xmlns:ns0='urn:microsoft-dynamics-nav/reports/BBC_WOSF_Sales_Credit_Memo/50201/'" w:xpath="/ns0:NavWordReportXmlPart[1]/ns0:Header[1]/ns0:DueDate_Lbl[1]" w:storeItemID="{91136608-2F28-4DE1-8778-3BC3EBFB87EA}"/>
+            <w:dataBinding w:prefixMappings="xmlns:ns0='urn:microsoft-dynamics-nav/reports/BBC_WOSF_Sales_Credit_Memo/60001/'" w:xpath="/ns0:NavWordReportXmlPart[1]/ns0:Header[1]/ns0:DueDate_Lbl[1]" w:storeItemID="{91136608-2F28-4DE1-8778-3BC3EBFB87EA}"/>
             <w:text/>
           </w:sdtPr>
           <w:sdtEndPr/>
@@ -711,12 +711,12 @@
         <w:sdt>
           <w:sdtPr>
             <w:alias w:val="#Nav: /Header/YourReference"/>
-            <w:tag w:val="#Nav: BBC_WOSF_Sales_Credit_Memo/50201"/>
+            <w:tag w:val="#Nav: BBC_WOSF_Sales_Credit_Memo/60001"/>
             <w:id w:val="1620342425"/>
             <w:placeholder>
               <w:docPart w:val="B8378250F9C6465BBB09384DE802FB7F"/>
             </w:placeholder>
-            <w:dataBinding w:prefixMappings="xmlns:ns0='urn:microsoft-dynamics-nav/reports/BBC_WOSF_Sales_Credit_Memo/50201/'" w:xpath="/ns0:NavWordReportXmlPart[1]/ns0:Header[1]/ns0:YourReference[1]" w:storeItemID="{91136608-2F28-4DE1-8778-3BC3EBFB87EA}"/>
+            <w:dataBinding w:prefixMappings="xmlns:ns0='urn:microsoft-dynamics-nav/reports/BBC_WOSF_Sales_Credit_Memo/60001/'" w:xpath="/ns0:NavWordReportXmlPart[1]/ns0:Header[1]/ns0:YourReference[1]" w:storeItemID="{91136608-2F28-4DE1-8778-3BC3EBFB87EA}"/>
             <w:text/>
           </w:sdtPr>
           <w:sdtEndPr/>
@@ -739,12 +739,12 @@
         <w:sdt>
           <w:sdtPr>
             <w:alias w:val="#Nav: /Header/SalesPersonName"/>
-            <w:tag w:val="#Nav: BBC_WOSF_Sales_Credit_Memo/50201"/>
+            <w:tag w:val="#Nav: BBC_WOSF_Sales_Credit_Memo/60001"/>
             <w:id w:val="-2093382796"/>
             <w:placeholder>
               <w:docPart w:val="CB1DD28340694D149B33A167672E33AE"/>
             </w:placeholder>
-            <w:dataBinding w:prefixMappings="xmlns:ns0='urn:microsoft-dynamics-nav/reports/BBC_WOSF_Sales_Credit_Memo/50201/'" w:xpath="/ns0:NavWordReportXmlPart[1]/ns0:Header[1]/ns0:SalesPersonName[1]" w:storeItemID="{91136608-2F28-4DE1-8778-3BC3EBFB87EA}"/>
+            <w:dataBinding w:prefixMappings="xmlns:ns0='urn:microsoft-dynamics-nav/reports/BBC_WOSF_Sales_Credit_Memo/60001/'" w:xpath="/ns0:NavWordReportXmlPart[1]/ns0:Header[1]/ns0:SalesPersonName[1]" w:storeItemID="{91136608-2F28-4DE1-8778-3BC3EBFB87EA}"/>
             <w:text/>
           </w:sdtPr>
           <w:sdtEndPr/>
@@ -767,12 +767,12 @@
         <w:sdt>
           <w:sdtPr>
             <w:alias w:val="#Nav: /Header/AppliesToDocument"/>
-            <w:tag w:val="#Nav: BBC_WOSF_Sales_Credit_Memo/50201"/>
+            <w:tag w:val="#Nav: BBC_WOSF_Sales_Credit_Memo/60001"/>
             <w:id w:val="713312628"/>
             <w:placeholder>
               <w:docPart w:val="4116043F68A841ADBFF0F78D0BAFE4DD"/>
             </w:placeholder>
-            <w:dataBinding w:prefixMappings="xmlns:ns0='urn:microsoft-dynamics-nav/reports/BBC_WOSF_Sales_Credit_Memo/50201/'" w:xpath="/ns0:NavWordReportXmlPart[1]/ns0:Header[1]/ns0:AppliesToDocument[1]" w:storeItemID="{91136608-2F28-4DE1-8778-3BC3EBFB87EA}"/>
+            <w:dataBinding w:prefixMappings="xmlns:ns0='urn:microsoft-dynamics-nav/reports/BBC_WOSF_Sales_Credit_Memo/60001/'" w:xpath="/ns0:NavWordReportXmlPart[1]/ns0:Header[1]/ns0:AppliesToDocument[1]" w:storeItemID="{91136608-2F28-4DE1-8778-3BC3EBFB87EA}"/>
             <w:text/>
           </w:sdtPr>
           <w:sdtEndPr/>
@@ -795,12 +795,12 @@
         <w:sdt>
           <w:sdtPr>
             <w:alias w:val="#Nav: /Header/DueDate"/>
-            <w:tag w:val="#Nav: BBC_WOSF_Sales_Credit_Memo/50201"/>
+            <w:tag w:val="#Nav: BBC_WOSF_Sales_Credit_Memo/60001"/>
             <w:id w:val="1703123343"/>
             <w:placeholder>
               <w:docPart w:val="5A79970C3A884513AA554763E81035C3"/>
             </w:placeholder>
-            <w:dataBinding w:prefixMappings="xmlns:ns0='urn:microsoft-dynamics-nav/reports/BBC_WOSF_Sales_Credit_Memo/50201/'" w:xpath="/ns0:NavWordReportXmlPart[1]/ns0:Header[1]/ns0:DueDate[1]" w:storeItemID="{91136608-2F28-4DE1-8778-3BC3EBFB87EA}"/>
+            <w:dataBinding w:prefixMappings="xmlns:ns0='urn:microsoft-dynamics-nav/reports/BBC_WOSF_Sales_Credit_Memo/60001/'" w:xpath="/ns0:NavWordReportXmlPart[1]/ns0:Header[1]/ns0:DueDate[1]" w:storeItemID="{91136608-2F28-4DE1-8778-3BC3EBFB87EA}"/>
             <w:text/>
           </w:sdtPr>
           <w:sdtEndPr/>
@@ -862,12 +862,12 @@
         <w:sdt>
           <w:sdtPr>
             <w:alias w:val="#Nav: /Header/Line/ItemNo_Line_Lbl"/>
-            <w:tag w:val="#Nav: BBC_WOSF_Sales_Credit_Memo/50201"/>
+            <w:tag w:val="#Nav: BBC_WOSF_Sales_Credit_Memo/60001"/>
             <w:id w:val="771446451"/>
             <w:placeholder>
               <w:docPart w:val="343AAC44148243C78F326BB9A83D3024"/>
             </w:placeholder>
-            <w:dataBinding w:prefixMappings="xmlns:ns0='urn:microsoft-dynamics-nav/reports/BBC_WOSF_Sales_Credit_Memo/50201/'" w:xpath="/ns0:NavWordReportXmlPart[1]/ns0:Header[1]/ns0:Line[1]/ns0:ItemNo_Line_Lbl[1]" w:storeItemID="{91136608-2F28-4DE1-8778-3BC3EBFB87EA}"/>
+            <w:dataBinding w:prefixMappings="xmlns:ns0='urn:microsoft-dynamics-nav/reports/BBC_WOSF_Sales_Credit_Memo/60001/'" w:xpath="/ns0:NavWordReportXmlPart[1]/ns0:Header[1]/ns0:Line[1]/ns0:ItemNo_Line_Lbl[1]" w:storeItemID="{91136608-2F28-4DE1-8778-3BC3EBFB87EA}"/>
             <w:text/>
           </w:sdtPr>
           <w:sdtEndPr/>
@@ -897,12 +897,12 @@
         <w:sdt>
           <w:sdtPr>
             <w:alias w:val="#Nav: /Header/Line/Description_Line_Lbl"/>
-            <w:tag w:val="#Nav: BBC_WOSF_Sales_Credit_Memo/50201"/>
+            <w:tag w:val="#Nav: BBC_WOSF_Sales_Credit_Memo/60001"/>
             <w:id w:val="1545399846"/>
             <w:placeholder>
               <w:docPart w:val="343AAC44148243C78F326BB9A83D3024"/>
             </w:placeholder>
-            <w:dataBinding w:prefixMappings="xmlns:ns0='urn:microsoft-dynamics-nav/reports/BBC_WOSF_Sales_Credit_Memo/50201/'" w:xpath="/ns0:NavWordReportXmlPart[1]/ns0:Header[1]/ns0:Line[1]/ns0:Description_Line_Lbl[1]" w:storeItemID="{91136608-2F28-4DE1-8778-3BC3EBFB87EA}"/>
+            <w:dataBinding w:prefixMappings="xmlns:ns0='urn:microsoft-dynamics-nav/reports/BBC_WOSF_Sales_Credit_Memo/60001/'" w:xpath="/ns0:NavWordReportXmlPart[1]/ns0:Header[1]/ns0:Line[1]/ns0:Description_Line_Lbl[1]" w:storeItemID="{91136608-2F28-4DE1-8778-3BC3EBFB87EA}"/>
             <w:text/>
           </w:sdtPr>
           <w:sdtEndPr/>
@@ -932,12 +932,12 @@
         <w:sdt>
           <w:sdtPr>
             <w:alias w:val="#Nav: /Header/Line/ShipmentDate_Line_Lbl"/>
-            <w:tag w:val="#Nav: BBC_WOSF_Sales_Credit_Memo/50201"/>
+            <w:tag w:val="#Nav: BBC_WOSF_Sales_Credit_Memo/60001"/>
             <w:id w:val="-833229876"/>
             <w:placeholder>
               <w:docPart w:val="343AAC44148243C78F326BB9A83D3024"/>
             </w:placeholder>
-            <w:dataBinding w:prefixMappings="xmlns:ns0='urn:microsoft-dynamics-nav/reports/BBC_WOSF_Sales_Credit_Memo/50201/'" w:xpath="/ns0:NavWordReportXmlPart[1]/ns0:Header[1]/ns0:Line[1]/ns0:ShipmentDate_Line_Lbl[1]" w:storeItemID="{91136608-2F28-4DE1-8778-3BC3EBFB87EA}"/>
+            <w:dataBinding w:prefixMappings="xmlns:ns0='urn:microsoft-dynamics-nav/reports/BBC_WOSF_Sales_Credit_Memo/60001/'" w:xpath="/ns0:NavWordReportXmlPart[1]/ns0:Header[1]/ns0:Line[1]/ns0:ShipmentDate_Line_Lbl[1]" w:storeItemID="{91136608-2F28-4DE1-8778-3BC3EBFB87EA}"/>
             <w:text/>
           </w:sdtPr>
           <w:sdtEndPr/>
@@ -967,12 +967,12 @@
         <w:sdt>
           <w:sdtPr>
             <w:alias w:val="#Nav: /Header/Line/Quantity_Line_Lbl"/>
-            <w:tag w:val="#Nav: BBC_WOSF_Sales_Credit_Memo/50201"/>
+            <w:tag w:val="#Nav: BBC_WOSF_Sales_Credit_Memo/60001"/>
             <w:id w:val="616415257"/>
             <w:placeholder>
               <w:docPart w:val="343AAC44148243C78F326BB9A83D3024"/>
             </w:placeholder>
-            <w:dataBinding w:prefixMappings="xmlns:ns0='urn:microsoft-dynamics-nav/reports/BBC_WOSF_Sales_Credit_Memo/50201/'" w:xpath="/ns0:NavWordReportXmlPart[1]/ns0:Header[1]/ns0:Line[1]/ns0:Quantity_Line_Lbl[1]" w:storeItemID="{91136608-2F28-4DE1-8778-3BC3EBFB87EA}"/>
+            <w:dataBinding w:prefixMappings="xmlns:ns0='urn:microsoft-dynamics-nav/reports/BBC_WOSF_Sales_Credit_Memo/60001/'" w:xpath="/ns0:NavWordReportXmlPart[1]/ns0:Header[1]/ns0:Line[1]/ns0:Quantity_Line_Lbl[1]" w:storeItemID="{91136608-2F28-4DE1-8778-3BC3EBFB87EA}"/>
             <w:text/>
           </w:sdtPr>
           <w:sdtEndPr/>
@@ -1018,12 +1018,12 @@
         <w:sdt>
           <w:sdtPr>
             <w:alias w:val="#Nav: /Header/Line/UnitPrice_Lbl"/>
-            <w:tag w:val="#Nav: BBC_WOSF_Sales_Credit_Memo/50201"/>
+            <w:tag w:val="#Nav: BBC_WOSF_Sales_Credit_Memo/60001"/>
             <w:id w:val="-1521079236"/>
             <w:placeholder>
               <w:docPart w:val="343AAC44148243C78F326BB9A83D3024"/>
             </w:placeholder>
-            <w:dataBinding w:prefixMappings="xmlns:ns0='urn:microsoft-dynamics-nav/reports/BBC_WOSF_Sales_Credit_Memo/50201/'" w:xpath="/ns0:NavWordReportXmlPart[1]/ns0:Header[1]/ns0:Line[1]/ns0:UnitPrice_Lbl[1]" w:storeItemID="{91136608-2F28-4DE1-8778-3BC3EBFB87EA}"/>
+            <w:dataBinding w:prefixMappings="xmlns:ns0='urn:microsoft-dynamics-nav/reports/BBC_WOSF_Sales_Credit_Memo/60001/'" w:xpath="/ns0:NavWordReportXmlPart[1]/ns0:Header[1]/ns0:Line[1]/ns0:UnitPrice_Lbl[1]" w:storeItemID="{91136608-2F28-4DE1-8778-3BC3EBFB87EA}"/>
             <w:text/>
           </w:sdtPr>
           <w:sdtEndPr/>
@@ -1069,12 +1069,12 @@
         <w:sdt>
           <w:sdtPr>
             <w:alias w:val="#Nav: /Header/Line/VATPct_Line_Lbl"/>
-            <w:tag w:val="#Nav: BBC_WOSF_Sales_Credit_Memo/50201"/>
+            <w:tag w:val="#Nav: BBC_WOSF_Sales_Credit_Memo/60001"/>
             <w:id w:val="1291246806"/>
             <w:placeholder>
               <w:docPart w:val="343AAC44148243C78F326BB9A83D3024"/>
             </w:placeholder>
-            <w:dataBinding w:prefixMappings="xmlns:ns0='urn:microsoft-dynamics-nav/reports/BBC_WOSF_Sales_Credit_Memo/50201/'" w:xpath="/ns0:NavWordReportXmlPart[1]/ns0:Header[1]/ns0:Line[1]/ns0:VATPct_Line_Lbl[1]" w:storeItemID="{91136608-2F28-4DE1-8778-3BC3EBFB87EA}"/>
+            <w:dataBinding w:prefixMappings="xmlns:ns0='urn:microsoft-dynamics-nav/reports/BBC_WOSF_Sales_Credit_Memo/60001/'" w:xpath="/ns0:NavWordReportXmlPart[1]/ns0:Header[1]/ns0:Line[1]/ns0:VATPct_Line_Lbl[1]" w:storeItemID="{91136608-2F28-4DE1-8778-3BC3EBFB87EA}"/>
             <w:text/>
           </w:sdtPr>
           <w:sdtEndPr/>
@@ -1105,12 +1105,12 @@
         <w:sdt>
           <w:sdtPr>
             <w:alias w:val="#Nav: /Header/Line/LineAmount_Line_Lbl"/>
-            <w:tag w:val="#Nav: BBC_WOSF_Sales_Credit_Memo/50201"/>
+            <w:tag w:val="#Nav: BBC_WOSF_Sales_Credit_Memo/60001"/>
             <w:id w:val="1532234539"/>
             <w:placeholder>
               <w:docPart w:val="343AAC44148243C78F326BB9A83D3024"/>
             </w:placeholder>
-            <w:dataBinding w:prefixMappings="xmlns:ns0='urn:microsoft-dynamics-nav/reports/BBC_WOSF_Sales_Credit_Memo/50201/'" w:xpath="/ns0:NavWordReportXmlPart[1]/ns0:Header[1]/ns0:Line[1]/ns0:LineAmount_Line_Lbl[1]" w:storeItemID="{91136608-2F28-4DE1-8778-3BC3EBFB87EA}"/>
+            <w:dataBinding w:prefixMappings="xmlns:ns0='urn:microsoft-dynamics-nav/reports/BBC_WOSF_Sales_Credit_Memo/60001/'" w:xpath="/ns0:NavWordReportXmlPart[1]/ns0:Header[1]/ns0:Line[1]/ns0:LineAmount_Line_Lbl[1]" w:storeItemID="{91136608-2F28-4DE1-8778-3BC3EBFB87EA}"/>
             <w:text/>
           </w:sdtPr>
           <w:sdtEndPr/>
@@ -1270,9 +1270,9 @@
       <w:sdt>
         <w:sdtPr>
           <w:alias w:val="#Nav: /Header/Line"/>
-          <w:tag w:val="#Nav: BBC_WOSF_Sales_Credit_Memo/50201"/>
+          <w:tag w:val="#Nav: BBC_WOSF_Sales_Credit_Memo/60001"/>
           <w:id w:val="1327254768"/>
-          <w15:dataBinding w:prefixMappings="xmlns:ns0='urn:microsoft-dynamics-nav/reports/BBC_WOSF_Sales_Credit_Memo/50201/'" w:xpath="/ns0:NavWordReportXmlPart[1]/ns0:Header[1]/ns0:Line" w:storeItemID="{91136608-2F28-4DE1-8778-3BC3EBFB87EA}"/>
+          <w15:dataBinding w:prefixMappings="xmlns:ns0='urn:microsoft-dynamics-nav/reports/BBC_WOSF_Sales_Credit_Memo/60001/'" w:xpath="/ns0:NavWordReportXmlPart[1]/ns0:Header[1]/ns0:Line" w:storeItemID="{91136608-2F28-4DE1-8778-3BC3EBFB87EA}"/>
           <w15:repeatingSection/>
         </w:sdtPr>
         <w:sdtEndPr/>
@@ -1294,12 +1294,12 @@
                 <w:sdt>
                   <w:sdtPr>
                     <w:alias w:val="#Nav: /Header/Line/ItemNo_Line"/>
-                    <w:tag w:val="#Nav: BBC_WOSF_Sales_Credit_Memo/50201"/>
+                    <w:tag w:val="#Nav: BBC_WOSF_Sales_Credit_Memo/60001"/>
                     <w:id w:val="-1032108260"/>
                     <w:placeholder>
                       <w:docPart w:val="C79E6C514E2344B18A9D1E5F57EFEEDB"/>
                     </w:placeholder>
-                    <w:dataBinding w:prefixMappings="xmlns:ns0='urn:microsoft-dynamics-nav/reports/BBC_WOSF_Sales_Credit_Memo/50201/'" w:xpath="/ns0:NavWordReportXmlPart[1]/ns0:Header[1]/ns0:Line[1]/ns0:ItemNo_Line[1]" w:storeItemID="{91136608-2F28-4DE1-8778-3BC3EBFB87EA}"/>
+                    <w:dataBinding w:prefixMappings="xmlns:ns0='urn:microsoft-dynamics-nav/reports/BBC_WOSF_Sales_Credit_Memo/60001/'" w:xpath="/ns0:NavWordReportXmlPart[1]/ns0:Header[1]/ns0:Line[1]/ns0:ItemNo_Line[1]" w:storeItemID="{91136608-2F28-4DE1-8778-3BC3EBFB87EA}"/>
                     <w:text/>
                   </w:sdtPr>
                   <w:sdtEndPr/>
@@ -1321,12 +1321,12 @@
                 <w:sdt>
                   <w:sdtPr>
                     <w:alias w:val="#Nav: /Header/Line/Description_Line"/>
-                    <w:tag w:val="#Nav: BBC_WOSF_Sales_Credit_Memo/50201"/>
+                    <w:tag w:val="#Nav: BBC_WOSF_Sales_Credit_Memo/60001"/>
                     <w:id w:val="-1420935410"/>
                     <w:placeholder>
                       <w:docPart w:val="096AF142A17A4DE7939E26982D9C5C97"/>
                     </w:placeholder>
-                    <w:dataBinding w:prefixMappings="xmlns:ns0='urn:microsoft-dynamics-nav/reports/BBC_WOSF_Sales_Credit_Memo/50201/'" w:xpath="/ns0:NavWordReportXmlPart[1]/ns0:Header[1]/ns0:Line[1]/ns0:Description_Line[1]" w:storeItemID="{91136608-2F28-4DE1-8778-3BC3EBFB87EA}"/>
+                    <w:dataBinding w:prefixMappings="xmlns:ns0='urn:microsoft-dynamics-nav/reports/BBC_WOSF_Sales_Credit_Memo/60001/'" w:xpath="/ns0:NavWordReportXmlPart[1]/ns0:Header[1]/ns0:Line[1]/ns0:Description_Line[1]" w:storeItemID="{91136608-2F28-4DE1-8778-3BC3EBFB87EA}"/>
                     <w:text/>
                   </w:sdtPr>
                   <w:sdtEndPr/>
@@ -1348,12 +1348,12 @@
                 <w:sdt>
                   <w:sdtPr>
                     <w:alias w:val="#Nav: /Header/Line/ShipmentDate_Line"/>
-                    <w:tag w:val="#Nav: BBC_WOSF_Sales_Credit_Memo/50201"/>
+                    <w:tag w:val="#Nav: BBC_WOSF_Sales_Credit_Memo/60001"/>
                     <w:id w:val="223189048"/>
                     <w:placeholder>
                       <w:docPart w:val="343AAC44148243C78F326BB9A83D3024"/>
                     </w:placeholder>
-                    <w:dataBinding w:prefixMappings="xmlns:ns0='urn:microsoft-dynamics-nav/reports/BBC_WOSF_Sales_Credit_Memo/50201/'" w:xpath="/ns0:NavWordReportXmlPart[1]/ns0:Header[1]/ns0:Line[1]/ns0:ShipmentDate_Line[1]" w:storeItemID="{91136608-2F28-4DE1-8778-3BC3EBFB87EA}"/>
+                    <w:dataBinding w:prefixMappings="xmlns:ns0='urn:microsoft-dynamics-nav/reports/BBC_WOSF_Sales_Credit_Memo/60001/'" w:xpath="/ns0:NavWordReportXmlPart[1]/ns0:Header[1]/ns0:Line[1]/ns0:ShipmentDate_Line[1]" w:storeItemID="{91136608-2F28-4DE1-8778-3BC3EBFB87EA}"/>
                     <w:text/>
                   </w:sdtPr>
                   <w:sdtEndPr/>
@@ -1375,12 +1375,12 @@
                 <w:sdt>
                   <w:sdtPr>
                     <w:alias w:val="#Nav: /Header/Line/Quantity_Line"/>
-                    <w:tag w:val="#Nav: BBC_WOSF_Sales_Credit_Memo/50201"/>
+                    <w:tag w:val="#Nav: BBC_WOSF_Sales_Credit_Memo/60001"/>
                     <w:id w:val="382909601"/>
                     <w:placeholder>
                       <w:docPart w:val="241BCC5BB56B4612A1EAD7816724281E"/>
                     </w:placeholder>
-                    <w:dataBinding w:prefixMappings="xmlns:ns0='urn:microsoft-dynamics-nav/reports/BBC_WOSF_Sales_Credit_Memo/50201/'" w:xpath="/ns0:NavWordReportXmlPart[1]/ns0:Header[1]/ns0:Line[1]/ns0:Quantity_Line[1]" w:storeItemID="{91136608-2F28-4DE1-8778-3BC3EBFB87EA}"/>
+                    <w:dataBinding w:prefixMappings="xmlns:ns0='urn:microsoft-dynamics-nav/reports/BBC_WOSF_Sales_Credit_Memo/60001/'" w:xpath="/ns0:NavWordReportXmlPart[1]/ns0:Header[1]/ns0:Line[1]/ns0:Quantity_Line[1]" w:storeItemID="{91136608-2F28-4DE1-8778-3BC3EBFB87EA}"/>
                     <w:text/>
                   </w:sdtPr>
                   <w:sdtEndPr/>
@@ -1402,12 +1402,12 @@
                 <w:sdt>
                   <w:sdtPr>
                     <w:alias w:val="#Nav: /Header/Line/UnitOfMeasure"/>
-                    <w:tag w:val="#Nav: BBC_WOSF_Sales_Credit_Memo/50201"/>
+                    <w:tag w:val="#Nav: BBC_WOSF_Sales_Credit_Memo/60001"/>
                     <w:id w:val="436108881"/>
                     <w:placeholder>
                       <w:docPart w:val="62F79F9E4A084CC28FD0411F50DAF3B3"/>
                     </w:placeholder>
-                    <w:dataBinding w:prefixMappings="xmlns:ns0='urn:microsoft-dynamics-nav/reports/BBC_WOSF_Sales_Credit_Memo/50201/'" w:xpath="/ns0:NavWordReportXmlPart[1]/ns0:Header[1]/ns0:Line[1]/ns0:UnitOfMeasure[1]" w:storeItemID="{91136608-2F28-4DE1-8778-3BC3EBFB87EA}"/>
+                    <w:dataBinding w:prefixMappings="xmlns:ns0='urn:microsoft-dynamics-nav/reports/BBC_WOSF_Sales_Credit_Memo/60001/'" w:xpath="/ns0:NavWordReportXmlPart[1]/ns0:Header[1]/ns0:Line[1]/ns0:UnitOfMeasure[1]" w:storeItemID="{91136608-2F28-4DE1-8778-3BC3EBFB87EA}"/>
                     <w:text/>
                   </w:sdtPr>
                   <w:sdtEndPr/>
@@ -1429,12 +1429,12 @@
                 <w:sdt>
                   <w:sdtPr>
                     <w:alias w:val="#Nav: /Header/Line/UnitPrice"/>
-                    <w:tag w:val="#Nav: BBC_WOSF_Sales_Credit_Memo/50201"/>
+                    <w:tag w:val="#Nav: BBC_WOSF_Sales_Credit_Memo/60001"/>
                     <w:id w:val="773364929"/>
                     <w:placeholder>
                       <w:docPart w:val="1C294DBBBAB9494CA014466AAFC6CABE"/>
                     </w:placeholder>
-                    <w:dataBinding w:prefixMappings="xmlns:ns0='urn:microsoft-dynamics-nav/reports/BBC_WOSF_Sales_Credit_Memo/50201/'" w:xpath="/ns0:NavWordReportXmlPart[1]/ns0:Header[1]/ns0:Line[1]/ns0:UnitPrice[1]" w:storeItemID="{91136608-2F28-4DE1-8778-3BC3EBFB87EA}"/>
+                    <w:dataBinding w:prefixMappings="xmlns:ns0='urn:microsoft-dynamics-nav/reports/BBC_WOSF_Sales_Credit_Memo/60001/'" w:xpath="/ns0:NavWordReportXmlPart[1]/ns0:Header[1]/ns0:Line[1]/ns0:UnitPrice[1]" w:storeItemID="{91136608-2F28-4DE1-8778-3BC3EBFB87EA}"/>
                     <w:text/>
                   </w:sdtPr>
                   <w:sdtEndPr/>
@@ -1456,12 +1456,12 @@
                 <w:sdt>
                   <w:sdtPr>
                     <w:alias w:val="#Nav: /Header/Line/LineDiscountPercentText_Line"/>
-                    <w:tag w:val="#Nav: BBC_WOSF_Sales_Credit_Memo/50201"/>
+                    <w:tag w:val="#Nav: BBC_WOSF_Sales_Credit_Memo/60001"/>
                     <w:id w:val="114875444"/>
                     <w:placeholder>
                       <w:docPart w:val="949B721620D641FEA5CC1AE46F428823"/>
                     </w:placeholder>
-                    <w:dataBinding w:prefixMappings="xmlns:ns0='urn:microsoft-dynamics-nav/reports/BBC_WOSF_Sales_Credit_Memo/50201/'" w:xpath="/ns0:NavWordReportXmlPart[1]/ns0:Header[1]/ns0:Line[1]/ns0:LineDiscountPercentText_Line[1]" w:storeItemID="{91136608-2F28-4DE1-8778-3BC3EBFB87EA}"/>
+                    <w:dataBinding w:prefixMappings="xmlns:ns0='urn:microsoft-dynamics-nav/reports/BBC_WOSF_Sales_Credit_Memo/60001/'" w:xpath="/ns0:NavWordReportXmlPart[1]/ns0:Header[1]/ns0:Line[1]/ns0:LineDiscountPercentText_Line[1]" w:storeItemID="{91136608-2F28-4DE1-8778-3BC3EBFB87EA}"/>
                     <w:text/>
                   </w:sdtPr>
                   <w:sdtEndPr/>
@@ -1483,12 +1483,12 @@
                 <w:sdt>
                   <w:sdtPr>
                     <w:alias w:val="#Nav: /Header/Line/VATPct_Line"/>
-                    <w:tag w:val="#Nav: BBC_WOSF_Sales_Credit_Memo/50201"/>
+                    <w:tag w:val="#Nav: BBC_WOSF_Sales_Credit_Memo/60001"/>
                     <w:id w:val="1684940473"/>
                     <w:placeholder>
                       <w:docPart w:val="792DB126D0154499AEDC5F91977F886D"/>
                     </w:placeholder>
-                    <w:dataBinding w:prefixMappings="xmlns:ns0='urn:microsoft-dynamics-nav/reports/BBC_WOSF_Sales_Credit_Memo/50201/'" w:xpath="/ns0:NavWordReportXmlPart[1]/ns0:Header[1]/ns0:Line[1]/ns0:VATPct_Line[1]" w:storeItemID="{91136608-2F28-4DE1-8778-3BC3EBFB87EA}"/>
+                    <w:dataBinding w:prefixMappings="xmlns:ns0='urn:microsoft-dynamics-nav/reports/BBC_WOSF_Sales_Credit_Memo/60001/'" w:xpath="/ns0:NavWordReportXmlPart[1]/ns0:Header[1]/ns0:Line[1]/ns0:VATPct_Line[1]" w:storeItemID="{91136608-2F28-4DE1-8778-3BC3EBFB87EA}"/>
                     <w:text/>
                   </w:sdtPr>
                   <w:sdtEndPr/>
@@ -1510,12 +1510,12 @@
                 <w:sdt>
                   <w:sdtPr>
                     <w:alias w:val="#Nav: /Header/Line/LineAmount_Line"/>
-                    <w:tag w:val="#Nav: BBC_WOSF_Sales_Credit_Memo/50201"/>
+                    <w:tag w:val="#Nav: BBC_WOSF_Sales_Credit_Memo/60001"/>
                     <w:id w:val="-1829895906"/>
                     <w:placeholder>
                       <w:docPart w:val="4D972F1A560A488FBE60C62AD74C646F"/>
                     </w:placeholder>
-                    <w:dataBinding w:prefixMappings="xmlns:ns0='urn:microsoft-dynamics-nav/reports/BBC_WOSF_Sales_Credit_Memo/50201/'" w:xpath="/ns0:NavWordReportXmlPart[1]/ns0:Header[1]/ns0:Line[1]/ns0:LineAmount_Line[1]" w:storeItemID="{91136608-2F28-4DE1-8778-3BC3EBFB87EA}"/>
+                    <w:dataBinding w:prefixMappings="xmlns:ns0='urn:microsoft-dynamics-nav/reports/BBC_WOSF_Sales_Credit_Memo/60001/'" w:xpath="/ns0:NavWordReportXmlPart[1]/ns0:Header[1]/ns0:Line[1]/ns0:LineAmount_Line[1]" w:storeItemID="{91136608-2F28-4DE1-8778-3BC3EBFB87EA}"/>
                     <w:text/>
                   </w:sdtPr>
                   <w:sdtEndPr/>
@@ -1643,9 +1643,9 @@
       <w:sdt>
         <w:sdtPr>
           <w:alias w:val="#Nav: /Header/ReportTotalsLine"/>
-          <w:tag w:val="#Nav: BBC_WOSF_Sales_Credit_Memo/50201"/>
+          <w:tag w:val="#Nav: BBC_WOSF_Sales_Credit_Memo/60001"/>
           <w:id w:val="1981810996"/>
-          <w15:dataBinding w:prefixMappings="xmlns:ns0='urn:microsoft-dynamics-nav/reports/BBC_WOSF_Sales_Credit_Memo/50201/'" w:xpath="/ns0:NavWordReportXmlPart[1]/ns0:Header[1]/ns0:ReportTotalsLine" w:storeItemID="{91136608-2F28-4DE1-8778-3BC3EBFB87EA}"/>
+          <w15:dataBinding w:prefixMappings="xmlns:ns0='urn:microsoft-dynamics-nav/reports/BBC_WOSF_Sales_Credit_Memo/60001/'" w:xpath="/ns0:NavWordReportXmlPart[1]/ns0:Header[1]/ns0:ReportTotalsLine" w:storeItemID="{91136608-2F28-4DE1-8778-3BC3EBFB87EA}"/>
           <w15:repeatingSection/>
         </w:sdtPr>
         <w:sdtEndPr/>
@@ -1717,12 +1717,12 @@
                 <w:sdt>
                   <w:sdtPr>
                     <w:alias w:val="#Nav: /Header/ReportTotalsLine/Description_ReportTotalsLine"/>
-                    <w:tag w:val="#Nav: BBC_WOSF_Sales_Credit_Memo/50201"/>
+                    <w:tag w:val="#Nav: BBC_WOSF_Sales_Credit_Memo/60001"/>
                     <w:id w:val="1468313313"/>
                     <w:placeholder>
                       <w:docPart w:val="343AAC44148243C78F326BB9A83D3024"/>
                     </w:placeholder>
-                    <w:dataBinding w:prefixMappings="xmlns:ns0='urn:microsoft-dynamics-nav/reports/BBC_WOSF_Sales_Credit_Memo/50201/'" w:xpath="/ns0:NavWordReportXmlPart[1]/ns0:Header[1]/ns0:ReportTotalsLine[1]/ns0:Description_ReportTotalsLine[1]" w:storeItemID="{91136608-2F28-4DE1-8778-3BC3EBFB87EA}"/>
+                    <w:dataBinding w:prefixMappings="xmlns:ns0='urn:microsoft-dynamics-nav/reports/BBC_WOSF_Sales_Credit_Memo/60001/'" w:xpath="/ns0:NavWordReportXmlPart[1]/ns0:Header[1]/ns0:ReportTotalsLine[1]/ns0:Description_ReportTotalsLine[1]" w:storeItemID="{91136608-2F28-4DE1-8778-3BC3EBFB87EA}"/>
                     <w:text/>
                   </w:sdtPr>
                   <w:sdtEndPr/>
@@ -1748,12 +1748,12 @@
                 <w:sdt>
                   <w:sdtPr>
                     <w:alias w:val="#Nav: /Header/ReportTotalsLine/Amount_ReportTotalsLine"/>
-                    <w:tag w:val="#Nav: BBC_WOSF_Sales_Credit_Memo/50201"/>
+                    <w:tag w:val="#Nav: BBC_WOSF_Sales_Credit_Memo/60001"/>
                     <w:id w:val="1520812946"/>
                     <w:placeholder>
                       <w:docPart w:val="343AAC44148243C78F326BB9A83D3024"/>
                     </w:placeholder>
-                    <w:dataBinding w:prefixMappings="xmlns:ns0='urn:microsoft-dynamics-nav/reports/BBC_WOSF_Sales_Credit_Memo/50201/'" w:xpath="/ns0:NavWordReportXmlPart[1]/ns0:Header[1]/ns0:ReportTotalsLine[1]/ns0:Amount_ReportTotalsLine[1]" w:storeItemID="{91136608-2F28-4DE1-8778-3BC3EBFB87EA}"/>
+                    <w:dataBinding w:prefixMappings="xmlns:ns0='urn:microsoft-dynamics-nav/reports/BBC_WOSF_Sales_Credit_Memo/60001/'" w:xpath="/ns0:NavWordReportXmlPart[1]/ns0:Header[1]/ns0:ReportTotalsLine[1]/ns0:Amount_ReportTotalsLine[1]" w:storeItemID="{91136608-2F28-4DE1-8778-3BC3EBFB87EA}"/>
                     <w:text/>
                   </w:sdtPr>
                   <w:sdtEndPr/>
@@ -1922,12 +1922,12 @@
               <w:rStyle w:val="Strong"/>
             </w:rPr>
             <w:alias w:val="#Nav: /Header/Totals/TotalIncludingVATText"/>
-            <w:tag w:val="#Nav: BBC_WOSF_Sales_Credit_Memo/50201"/>
+            <w:tag w:val="#Nav: BBC_WOSF_Sales_Credit_Memo/60001"/>
             <w:id w:val="1496384203"/>
             <w:placeholder>
               <w:docPart w:val="343AAC44148243C78F326BB9A83D3024"/>
             </w:placeholder>
-            <w:dataBinding w:prefixMappings="xmlns:ns0='urn:microsoft-dynamics-nav/reports/BBC_WOSF_Sales_Credit_Memo/50201/'" w:xpath="/ns0:NavWordReportXmlPart[1]/ns0:Header[1]/ns0:Totals[1]/ns0:TotalIncludingVATText[1]" w:storeItemID="{91136608-2F28-4DE1-8778-3BC3EBFB87EA}"/>
+            <w:dataBinding w:prefixMappings="xmlns:ns0='urn:microsoft-dynamics-nav/reports/BBC_WOSF_Sales_Credit_Memo/60001/'" w:xpath="/ns0:NavWordReportXmlPart[1]/ns0:Header[1]/ns0:Totals[1]/ns0:TotalIncludingVATText[1]" w:storeItemID="{91136608-2F28-4DE1-8778-3BC3EBFB87EA}"/>
             <w:text/>
           </w:sdtPr>
           <w:sdtEndPr>
@@ -1969,12 +1969,12 @@
               <w:rStyle w:val="Strong"/>
             </w:rPr>
             <w:alias w:val="#Nav: /Header/Totals/TotalAmountIncludingVAT"/>
-            <w:tag w:val="#Nav: BBC_WOSF_Sales_Credit_Memo/50201"/>
+            <w:tag w:val="#Nav: BBC_WOSF_Sales_Credit_Memo/60001"/>
             <w:id w:val="1661501859"/>
             <w:placeholder>
               <w:docPart w:val="343AAC44148243C78F326BB9A83D3024"/>
             </w:placeholder>
-            <w:dataBinding w:prefixMappings="xmlns:ns0='urn:microsoft-dynamics-nav/reports/BBC_WOSF_Sales_Credit_Memo/50201/'" w:xpath="/ns0:NavWordReportXmlPart[1]/ns0:Header[1]/ns0:Totals[1]/ns0:TotalAmountIncludingVAT[1]" w:storeItemID="{91136608-2F28-4DE1-8778-3BC3EBFB87EA}"/>
+            <w:dataBinding w:prefixMappings="xmlns:ns0='urn:microsoft-dynamics-nav/reports/BBC_WOSF_Sales_Credit_Memo/60001/'" w:xpath="/ns0:NavWordReportXmlPart[1]/ns0:Header[1]/ns0:Totals[1]/ns0:TotalAmountIncludingVAT[1]" w:storeItemID="{91136608-2F28-4DE1-8778-3BC3EBFB87EA}"/>
             <w:text/>
           </w:sdtPr>
           <w:sdtEndPr>
@@ -2090,12 +2090,12 @@
             <w:lang w:val="da-DK"/>
           </w:rPr>
           <w:alias w:val="#Nav: /Header/CompanyLegalStatement"/>
-          <w:tag w:val="#Nav: BBC_WOSF_Sales_Credit_Memo/50201"/>
+          <w:tag w:val="#Nav: BBC_WOSF_Sales_Credit_Memo/60001"/>
           <w:id w:val="962384047"/>
           <w:placeholder>
             <w:docPart w:val="F79106392E8E4A05890EA09AFCAA5D79"/>
           </w:placeholder>
-          <w:dataBinding w:prefixMappings="xmlns:ns0='urn:microsoft-dynamics-nav/reports/BBC_WOSF_Sales_Credit_Memo/50201/'" w:xpath="/ns0:NavWordReportXmlPart[1]/ns0:Header[1]/ns0:CompanyLegalStatement[1]" w:storeItemID="{91136608-2F28-4DE1-8778-3BC3EBFB87EA}"/>
+          <w:dataBinding w:prefixMappings="xmlns:ns0='urn:microsoft-dynamics-nav/reports/BBC_WOSF_Sales_Credit_Memo/60001/'" w:xpath="/ns0:NavWordReportXmlPart[1]/ns0:Header[1]/ns0:CompanyLegalStatement[1]" w:storeItemID="{91136608-2F28-4DE1-8778-3BC3EBFB87EA}"/>
           <w:text/>
         </w:sdtPr>
         <w:sdtEndPr/>
@@ -2199,12 +2199,12 @@
             <w:lang w:val="da-DK"/>
           </w:rPr>
           <w:alias w:val="#Nav: /Header/CompanyLegalStatement"/>
-          <w:tag w:val="#Nav: BBC_WOSF_Sales_Credit_Memo/50201"/>
+          <w:tag w:val="#Nav: BBC_WOSF_Sales_Credit_Memo/60001"/>
           <w:id w:val="669455880"/>
           <w:placeholder>
             <w:docPart w:val="36C7957698824E528C9A220847A37C74"/>
           </w:placeholder>
-          <w:dataBinding w:prefixMappings="xmlns:ns0='urn:microsoft-dynamics-nav/reports/BBC_WOSF_Sales_Credit_Memo/50201/'" w:xpath="/ns0:NavWordReportXmlPart[1]/ns0:Header[1]/ns0:CompanyLegalStatement[1]" w:storeItemID="{91136608-2F28-4DE1-8778-3BC3EBFB87EA}"/>
+          <w:dataBinding w:prefixMappings="xmlns:ns0='urn:microsoft-dynamics-nav/reports/BBC_WOSF_Sales_Credit_Memo/60001/'" w:xpath="/ns0:NavWordReportXmlPart[1]/ns0:Header[1]/ns0:CompanyLegalStatement[1]" w:storeItemID="{91136608-2F28-4DE1-8778-3BC3EBFB87EA}"/>
           <w:text/>
         </w:sdtPr>
         <w:sdtEndPr/>
@@ -2250,12 +2250,12 @@
       <w:sdt>
         <w:sdtPr>
           <w:alias w:val="#Nav: /Header/CompanyVATRegistrationNo_Lbl"/>
-          <w:tag w:val="#Nav: BBC_WOSF_Sales_Credit_Memo/50201"/>
+          <w:tag w:val="#Nav: BBC_WOSF_Sales_Credit_Memo/60001"/>
           <w:id w:val="-1596548712"/>
           <w:placeholder>
             <w:docPart w:val="D5ECD4AAE2AC463EB62DD32DAF5606C9"/>
           </w:placeholder>
-          <w:dataBinding w:prefixMappings="xmlns:ns0='urn:microsoft-dynamics-nav/reports/BBC_WOSF_Sales_Credit_Memo/50201/'" w:xpath="/ns0:NavWordReportXmlPart[1]/ns0:Header[1]/ns0:CompanyVATRegistrationNo_Lbl[1]" w:storeItemID="{91136608-2F28-4DE1-8778-3BC3EBFB87EA}"/>
+          <w:dataBinding w:prefixMappings="xmlns:ns0='urn:microsoft-dynamics-nav/reports/BBC_WOSF_Sales_Credit_Memo/60001/'" w:xpath="/ns0:NavWordReportXmlPart[1]/ns0:Header[1]/ns0:CompanyVATRegistrationNo_Lbl[1]" w:storeItemID="{91136608-2F28-4DE1-8778-3BC3EBFB87EA}"/>
           <w:text/>
         </w:sdtPr>
         <w:sdtEndPr/>
@@ -2281,12 +2281,12 @@
       <w:sdt>
         <w:sdtPr>
           <w:alias w:val="#Nav: /Header/HomePage_Header_Lbl"/>
-          <w:tag w:val="#Nav: BBC_WOSF_Sales_Credit_Memo/50201"/>
+          <w:tag w:val="#Nav: BBC_WOSF_Sales_Credit_Memo/60001"/>
           <w:id w:val="1527454957"/>
           <w:placeholder>
             <w:docPart w:val="C3210B833066458281C5B754EF76F2B7"/>
           </w:placeholder>
-          <w:dataBinding w:prefixMappings="xmlns:ns0='urn:microsoft-dynamics-nav/reports/BBC_WOSF_Sales_Credit_Memo/50201/'" w:xpath="/ns0:NavWordReportXmlPart[1]/ns0:Header[1]/ns0:HomePage_Header_Lbl[1]" w:storeItemID="{91136608-2F28-4DE1-8778-3BC3EBFB87EA}"/>
+          <w:dataBinding w:prefixMappings="xmlns:ns0='urn:microsoft-dynamics-nav/reports/BBC_WOSF_Sales_Credit_Memo/60001/'" w:xpath="/ns0:NavWordReportXmlPart[1]/ns0:Header[1]/ns0:HomePage_Header_Lbl[1]" w:storeItemID="{91136608-2F28-4DE1-8778-3BC3EBFB87EA}"/>
           <w:text/>
         </w:sdtPr>
         <w:sdtEndPr/>
@@ -2312,12 +2312,12 @@
       <w:sdt>
         <w:sdtPr>
           <w:alias w:val="#Nav: /Header/CompanyPhoneNo_Lbl"/>
-          <w:tag w:val="#Nav: BBC_WOSF_Sales_Credit_Memo/50201"/>
+          <w:tag w:val="#Nav: BBC_WOSF_Sales_Credit_Memo/60001"/>
           <w:id w:val="1543017061"/>
           <w:placeholder>
             <w:docPart w:val="04DED19CE3B141D5A60982F74BE1A350"/>
           </w:placeholder>
-          <w:dataBinding w:prefixMappings="xmlns:ns0='urn:microsoft-dynamics-nav/reports/BBC_WOSF_Sales_Credit_Memo/50201/'" w:xpath="/ns0:NavWordReportXmlPart[1]/ns0:Header[1]/ns0:CompanyPhoneNo_Lbl[1]" w:storeItemID="{91136608-2F28-4DE1-8778-3BC3EBFB87EA}"/>
+          <w:dataBinding w:prefixMappings="xmlns:ns0='urn:microsoft-dynamics-nav/reports/BBC_WOSF_Sales_Credit_Memo/60001/'" w:xpath="/ns0:NavWordReportXmlPart[1]/ns0:Header[1]/ns0:CompanyPhoneNo_Lbl[1]" w:storeItemID="{91136608-2F28-4DE1-8778-3BC3EBFB87EA}"/>
           <w:text/>
         </w:sdtPr>
         <w:sdtEndPr/>
@@ -2343,12 +2343,12 @@
       <w:sdt>
         <w:sdtPr>
           <w:alias w:val="#Nav: /Header/EMail_Header_Lbl"/>
-          <w:tag w:val="#Nav: BBC_WOSF_Sales_Credit_Memo/50201"/>
+          <w:tag w:val="#Nav: BBC_WOSF_Sales_Credit_Memo/60001"/>
           <w:id w:val="-1185281276"/>
           <w:placeholder>
             <w:docPart w:val="D3BE26172F654C338E99A8469E4E4B79"/>
           </w:placeholder>
-          <w:dataBinding w:prefixMappings="xmlns:ns0='urn:microsoft-dynamics-nav/reports/BBC_WOSF_Sales_Credit_Memo/50201/'" w:xpath="/ns0:NavWordReportXmlPart[1]/ns0:Header[1]/ns0:EMail_Header_Lbl[1]" w:storeItemID="{91136608-2F28-4DE1-8778-3BC3EBFB87EA}"/>
+          <w:dataBinding w:prefixMappings="xmlns:ns0='urn:microsoft-dynamics-nav/reports/BBC_WOSF_Sales_Credit_Memo/60001/'" w:xpath="/ns0:NavWordReportXmlPart[1]/ns0:Header[1]/ns0:EMail_Header_Lbl[1]" w:storeItemID="{91136608-2F28-4DE1-8778-3BC3EBFB87EA}"/>
           <w:text/>
         </w:sdtPr>
         <w:sdtEndPr/>
@@ -2379,12 +2379,12 @@
       <w:sdt>
         <w:sdtPr>
           <w:alias w:val="#Nav: /Header/CompanyVATRegistrationNo"/>
-          <w:tag w:val="#Nav: BBC_WOSF_Sales_Credit_Memo/50201"/>
+          <w:tag w:val="#Nav: BBC_WOSF_Sales_Credit_Memo/60001"/>
           <w:id w:val="1017889846"/>
           <w:placeholder>
             <w:docPart w:val="9BF720F9010E4F96A823519BDCD5235A"/>
           </w:placeholder>
-          <w:dataBinding w:prefixMappings="xmlns:ns0='urn:microsoft-dynamics-nav/reports/BBC_WOSF_Sales_Credit_Memo/50201/'" w:xpath="/ns0:NavWordReportXmlPart[1]/ns0:Header[1]/ns0:CompanyVATRegistrationNo[1]" w:storeItemID="{91136608-2F28-4DE1-8778-3BC3EBFB87EA}"/>
+          <w:dataBinding w:prefixMappings="xmlns:ns0='urn:microsoft-dynamics-nav/reports/BBC_WOSF_Sales_Credit_Memo/60001/'" w:xpath="/ns0:NavWordReportXmlPart[1]/ns0:Header[1]/ns0:CompanyVATRegistrationNo[1]" w:storeItemID="{91136608-2F28-4DE1-8778-3BC3EBFB87EA}"/>
           <w:text/>
         </w:sdtPr>
         <w:sdtEndPr/>
@@ -2406,12 +2406,12 @@
       <w:sdt>
         <w:sdtPr>
           <w:alias w:val="#Nav: /Header/CompanyHomePage"/>
-          <w:tag w:val="#Nav: BBC_WOSF_Sales_Credit_Memo/50201"/>
+          <w:tag w:val="#Nav: BBC_WOSF_Sales_Credit_Memo/60001"/>
           <w:id w:val="150640979"/>
           <w:placeholder>
             <w:docPart w:val="C37F3EF61C0B43F39BF1857A5F29B07F"/>
           </w:placeholder>
-          <w:dataBinding w:prefixMappings="xmlns:ns0='urn:microsoft-dynamics-nav/reports/BBC_WOSF_Sales_Credit_Memo/50201/'" w:xpath="/ns0:NavWordReportXmlPart[1]/ns0:Header[1]/ns0:CompanyHomePage[1]" w:storeItemID="{91136608-2F28-4DE1-8778-3BC3EBFB87EA}"/>
+          <w:dataBinding w:prefixMappings="xmlns:ns0='urn:microsoft-dynamics-nav/reports/BBC_WOSF_Sales_Credit_Memo/60001/'" w:xpath="/ns0:NavWordReportXmlPart[1]/ns0:Header[1]/ns0:CompanyHomePage[1]" w:storeItemID="{91136608-2F28-4DE1-8778-3BC3EBFB87EA}"/>
           <w:text/>
         </w:sdtPr>
         <w:sdtEndPr/>
@@ -2433,12 +2433,12 @@
       <w:sdt>
         <w:sdtPr>
           <w:alias w:val="#Nav: /Header/CompanyPhoneNo"/>
-          <w:tag w:val="#Nav: BBC_WOSF_Sales_Credit_Memo/50201"/>
+          <w:tag w:val="#Nav: BBC_WOSF_Sales_Credit_Memo/60001"/>
           <w:id w:val="-1675018586"/>
           <w:placeholder>
             <w:docPart w:val="2313DD5D94174D9191FA6A6828998B0F"/>
           </w:placeholder>
-          <w:dataBinding w:prefixMappings="xmlns:ns0='urn:microsoft-dynamics-nav/reports/BBC_WOSF_Sales_Credit_Memo/50201/'" w:xpath="/ns0:NavWordReportXmlPart[1]/ns0:Header[1]/ns0:CompanyPhoneNo[1]" w:storeItemID="{91136608-2F28-4DE1-8778-3BC3EBFB87EA}"/>
+          <w:dataBinding w:prefixMappings="xmlns:ns0='urn:microsoft-dynamics-nav/reports/BBC_WOSF_Sales_Credit_Memo/60001/'" w:xpath="/ns0:NavWordReportXmlPart[1]/ns0:Header[1]/ns0:CompanyPhoneNo[1]" w:storeItemID="{91136608-2F28-4DE1-8778-3BC3EBFB87EA}"/>
           <w:text/>
         </w:sdtPr>
         <w:sdtEndPr/>
@@ -2460,12 +2460,12 @@
       <w:sdt>
         <w:sdtPr>
           <w:alias w:val="#Nav: /Header/CompanyEMail"/>
-          <w:tag w:val="#Nav: BBC_WOSF_Sales_Credit_Memo/50201"/>
+          <w:tag w:val="#Nav: BBC_WOSF_Sales_Credit_Memo/60001"/>
           <w:id w:val="-497577039"/>
           <w:placeholder>
             <w:docPart w:val="5F30556A7E4F43789120DE10973BD6E9"/>
           </w:placeholder>
-          <w:dataBinding w:prefixMappings="xmlns:ns0='urn:microsoft-dynamics-nav/reports/BBC_WOSF_Sales_Credit_Memo/50201/'" w:xpath="/ns0:NavWordReportXmlPart[1]/ns0:Header[1]/ns0:CompanyEMail[1]" w:storeItemID="{91136608-2F28-4DE1-8778-3BC3EBFB87EA}"/>
+          <w:dataBinding w:prefixMappings="xmlns:ns0='urn:microsoft-dynamics-nav/reports/BBC_WOSF_Sales_Credit_Memo/60001/'" w:xpath="/ns0:NavWordReportXmlPart[1]/ns0:Header[1]/ns0:CompanyEMail[1]" w:storeItemID="{91136608-2F28-4DE1-8778-3BC3EBFB87EA}"/>
           <w:text/>
         </w:sdtPr>
         <w:sdtEndPr/>
@@ -2492,12 +2492,12 @@
       <w:sdt>
         <w:sdtPr>
           <w:alias w:val="#Nav: /Header/CompanyBankName"/>
-          <w:tag w:val="#Nav: BBC_WOSF_Sales_Credit_Memo/50201"/>
+          <w:tag w:val="#Nav: BBC_WOSF_Sales_Credit_Memo/60001"/>
           <w:id w:val="-1258901508"/>
           <w:placeholder>
             <w:docPart w:val="6EAD31A24EAA4B29988ED325ECE08D7A"/>
           </w:placeholder>
-          <w:dataBinding w:prefixMappings="xmlns:ns0='urn:microsoft-dynamics-nav/reports/BBC_WOSF_Sales_Credit_Memo/50201/'" w:xpath="/ns0:NavWordReportXmlPart[1]/ns0:Header[1]/ns0:CompanyBankName[1]" w:storeItemID="{91136608-2F28-4DE1-8778-3BC3EBFB87EA}"/>
+          <w:dataBinding w:prefixMappings="xmlns:ns0='urn:microsoft-dynamics-nav/reports/BBC_WOSF_Sales_Credit_Memo/60001/'" w:xpath="/ns0:NavWordReportXmlPart[1]/ns0:Header[1]/ns0:CompanyBankName[1]" w:storeItemID="{91136608-2F28-4DE1-8778-3BC3EBFB87EA}"/>
           <w:text/>
         </w:sdtPr>
         <w:sdtEndPr/>
@@ -2523,12 +2523,12 @@
       <w:sdt>
         <w:sdtPr>
           <w:alias w:val="#Nav: /Header/CompanyIBAN_Lbl"/>
-          <w:tag w:val="#Nav: BBC_WOSF_Sales_Credit_Memo/50201"/>
+          <w:tag w:val="#Nav: BBC_WOSF_Sales_Credit_Memo/60001"/>
           <w:id w:val="1713300519"/>
           <w:placeholder>
             <w:docPart w:val="B0A9045274124DFD8B2B1DE61EDCD02B"/>
           </w:placeholder>
-          <w:dataBinding w:prefixMappings="xmlns:ns0='urn:microsoft-dynamics-nav/reports/BBC_WOSF_Sales_Credit_Memo/50201/'" w:xpath="/ns0:NavWordReportXmlPart[1]/ns0:Header[1]/ns0:CompanyIBAN_Lbl[1]" w:storeItemID="{91136608-2F28-4DE1-8778-3BC3EBFB87EA}"/>
+          <w:dataBinding w:prefixMappings="xmlns:ns0='urn:microsoft-dynamics-nav/reports/BBC_WOSF_Sales_Credit_Memo/60001/'" w:xpath="/ns0:NavWordReportXmlPart[1]/ns0:Header[1]/ns0:CompanyIBAN_Lbl[1]" w:storeItemID="{91136608-2F28-4DE1-8778-3BC3EBFB87EA}"/>
           <w:text/>
         </w:sdtPr>
         <w:sdtEndPr/>
@@ -2557,12 +2557,12 @@
             <w:lang w:val="da-DK"/>
           </w:rPr>
           <w:alias w:val="#Nav: /Header/CompanySWIFT_Lbl"/>
-          <w:tag w:val="#Nav: BBC_WOSF_Sales_Credit_Memo/50201"/>
+          <w:tag w:val="#Nav: BBC_WOSF_Sales_Credit_Memo/60001"/>
           <w:id w:val="1468631074"/>
           <w:placeholder>
             <w:docPart w:val="CD494B76082340ABAD0D5505D3C7F8D1"/>
           </w:placeholder>
-          <w:dataBinding w:prefixMappings="xmlns:ns0='urn:microsoft-dynamics-nav/reports/BBC_WOSF_Sales_Credit_Memo/50201/'" w:xpath="/ns0:NavWordReportXmlPart[1]/ns0:Header[1]/ns0:CompanySWIFT_Lbl[1]" w:storeItemID="{91136608-2F28-4DE1-8778-3BC3EBFB87EA}"/>
+          <w:dataBinding w:prefixMappings="xmlns:ns0='urn:microsoft-dynamics-nav/reports/BBC_WOSF_Sales_Credit_Memo/60001/'" w:xpath="/ns0:NavWordReportXmlPart[1]/ns0:Header[1]/ns0:CompanySWIFT_Lbl[1]" w:storeItemID="{91136608-2F28-4DE1-8778-3BC3EBFB87EA}"/>
           <w:text/>
         </w:sdtPr>
         <w:sdtEndPr/>
@@ -2589,12 +2589,12 @@
       <w:sdt>
         <w:sdtPr>
           <w:alias w:val="#Nav: /Header/CompanyGiroNo_Lbl"/>
-          <w:tag w:val="#Nav: BBC_WOSF_Sales_Credit_Memo/50201"/>
+          <w:tag w:val="#Nav: BBC_WOSF_Sales_Credit_Memo/60001"/>
           <w:id w:val="519503723"/>
           <w:placeholder>
             <w:docPart w:val="F1A93A8A4FD2429397729C310ED2E88C"/>
           </w:placeholder>
-          <w:dataBinding w:prefixMappings="xmlns:ns0='urn:microsoft-dynamics-nav/reports/BBC_WOSF_Sales_Credit_Memo/50201/'" w:xpath="/ns0:NavWordReportXmlPart[1]/ns0:Header[1]/ns0:CompanyGiroNo_Lbl[1]" w:storeItemID="{91136608-2F28-4DE1-8778-3BC3EBFB87EA}"/>
+          <w:dataBinding w:prefixMappings="xmlns:ns0='urn:microsoft-dynamics-nav/reports/BBC_WOSF_Sales_Credit_Memo/60001/'" w:xpath="/ns0:NavWordReportXmlPart[1]/ns0:Header[1]/ns0:CompanyGiroNo_Lbl[1]" w:storeItemID="{91136608-2F28-4DE1-8778-3BC3EBFB87EA}"/>
           <w:text/>
         </w:sdtPr>
         <w:sdtEndPr/>
@@ -2633,12 +2633,12 @@
           <w:sdt>
             <w:sdtPr>
               <w:alias w:val="#Nav: /Header/CompanyBankBranchNo"/>
-              <w:tag w:val="#Nav: BBC_WOSF_Sales_Credit_Memo/50201"/>
+              <w:tag w:val="#Nav: BBC_WOSF_Sales_Credit_Memo/60001"/>
               <w:id w:val="-1270625022"/>
               <w:placeholder>
                 <w:docPart w:val="514C01D1A7AA467E840A54779EB65CA6"/>
               </w:placeholder>
-              <w:dataBinding w:prefixMappings="xmlns:ns0='urn:microsoft-dynamics-nav/reports/BBC_WOSF_Sales_Credit_Memo/50201/'" w:xpath="/ns0:NavWordReportXmlPart[1]/ns0:Header[1]/ns0:CompanyBankBranchNo[1]" w:storeItemID="{91136608-2F28-4DE1-8778-3BC3EBFB87EA}"/>
+              <w:dataBinding w:prefixMappings="xmlns:ns0='urn:microsoft-dynamics-nav/reports/BBC_WOSF_Sales_Credit_Memo/60001/'" w:xpath="/ns0:NavWordReportXmlPart[1]/ns0:Header[1]/ns0:CompanyBankBranchNo[1]" w:storeItemID="{91136608-2F28-4DE1-8778-3BC3EBFB87EA}"/>
               <w:text/>
             </w:sdtPr>
             <w:sdtEndPr/>
@@ -2656,12 +2656,12 @@
           <w:sdt>
             <w:sdtPr>
               <w:alias w:val="#Nav: /Header/CompanyBankAccountNo"/>
-              <w:tag w:val="#Nav: BBC_WOSF_Sales_Credit_Memo/50201"/>
+              <w:tag w:val="#Nav: BBC_WOSF_Sales_Credit_Memo/60001"/>
               <w:id w:val="-1072268764"/>
               <w:placeholder>
                 <w:docPart w:val="E3DF4A0211594C8F9A97D61E40066576"/>
               </w:placeholder>
-              <w:dataBinding w:prefixMappings="xmlns:ns0='urn:microsoft-dynamics-nav/reports/BBC_WOSF_Sales_Credit_Memo/50201/'" w:xpath="/ns0:NavWordReportXmlPart[1]/ns0:Header[1]/ns0:CompanyBankAccountNo[1]" w:storeItemID="{91136608-2F28-4DE1-8778-3BC3EBFB87EA}"/>
+              <w:dataBinding w:prefixMappings="xmlns:ns0='urn:microsoft-dynamics-nav/reports/BBC_WOSF_Sales_Credit_Memo/60001/'" w:xpath="/ns0:NavWordReportXmlPart[1]/ns0:Header[1]/ns0:CompanyBankAccountNo[1]" w:storeItemID="{91136608-2F28-4DE1-8778-3BC3EBFB87EA}"/>
               <w:text/>
             </w:sdtPr>
             <w:sdtEndPr/>
@@ -2678,12 +2678,12 @@
       <w:sdt>
         <w:sdtPr>
           <w:alias w:val="#Nav: /Header/CompanyIBAN"/>
-          <w:tag w:val="#Nav: BBC_WOSF_Sales_Credit_Memo/50201"/>
+          <w:tag w:val="#Nav: BBC_WOSF_Sales_Credit_Memo/60001"/>
           <w:id w:val="503022411"/>
           <w:placeholder>
             <w:docPart w:val="A3F908BCED3E49CBAB78822E252D7270"/>
           </w:placeholder>
-          <w:dataBinding w:prefixMappings="xmlns:ns0='urn:microsoft-dynamics-nav/reports/BBC_WOSF_Sales_Credit_Memo/50201/'" w:xpath="/ns0:NavWordReportXmlPart[1]/ns0:Header[1]/ns0:CompanyIBAN[1]" w:storeItemID="{91136608-2F28-4DE1-8778-3BC3EBFB87EA}"/>
+          <w:dataBinding w:prefixMappings="xmlns:ns0='urn:microsoft-dynamics-nav/reports/BBC_WOSF_Sales_Credit_Memo/60001/'" w:xpath="/ns0:NavWordReportXmlPart[1]/ns0:Header[1]/ns0:CompanyIBAN[1]" w:storeItemID="{91136608-2F28-4DE1-8778-3BC3EBFB87EA}"/>
           <w:text/>
         </w:sdtPr>
         <w:sdtEndPr/>
@@ -2711,12 +2711,12 @@
             <w:lang w:val="da-DK"/>
           </w:rPr>
           <w:alias w:val="#Nav: /Header/CompanySWIFT"/>
-          <w:tag w:val="#Nav: BBC_WOSF_Sales_Credit_Memo/50201"/>
+          <w:tag w:val="#Nav: BBC_WOSF_Sales_Credit_Memo/60001"/>
           <w:id w:val="-316962581"/>
           <w:placeholder>
             <w:docPart w:val="2BF91F9ED5BE4F97B891A00B52C50815"/>
           </w:placeholder>
-          <w:dataBinding w:prefixMappings="xmlns:ns0='urn:microsoft-dynamics-nav/reports/BBC_WOSF_Sales_Credit_Memo/50201/'" w:xpath="/ns0:NavWordReportXmlPart[1]/ns0:Header[1]/ns0:CompanySWIFT[1]" w:storeItemID="{91136608-2F28-4DE1-8778-3BC3EBFB87EA}"/>
+          <w:dataBinding w:prefixMappings="xmlns:ns0='urn:microsoft-dynamics-nav/reports/BBC_WOSF_Sales_Credit_Memo/60001/'" w:xpath="/ns0:NavWordReportXmlPart[1]/ns0:Header[1]/ns0:CompanySWIFT[1]" w:storeItemID="{91136608-2F28-4DE1-8778-3BC3EBFB87EA}"/>
           <w:text/>
         </w:sdtPr>
         <w:sdtEndPr/>
@@ -2742,12 +2742,12 @@
       <w:sdt>
         <w:sdtPr>
           <w:alias w:val="#Nav: /Header/CompanyGiroNo"/>
-          <w:tag w:val="#Nav: BBC_WOSF_Sales_Credit_Memo/50201"/>
+          <w:tag w:val="#Nav: BBC_WOSF_Sales_Credit_Memo/60001"/>
           <w:id w:val="702058167"/>
           <w:placeholder>
             <w:docPart w:val="B05A0074120C4D7C806836EE51F06BF7"/>
           </w:placeholder>
-          <w:dataBinding w:prefixMappings="xmlns:ns0='urn:microsoft-dynamics-nav/reports/BBC_WOSF_Sales_Credit_Memo/50201/'" w:xpath="/ns0:NavWordReportXmlPart[1]/ns0:Header[1]/ns0:CompanyGiroNo[1]" w:storeItemID="{91136608-2F28-4DE1-8778-3BC3EBFB87EA}"/>
+          <w:dataBinding w:prefixMappings="xmlns:ns0='urn:microsoft-dynamics-nav/reports/BBC_WOSF_Sales_Credit_Memo/60001/'" w:xpath="/ns0:NavWordReportXmlPart[1]/ns0:Header[1]/ns0:CompanyGiroNo[1]" w:storeItemID="{91136608-2F28-4DE1-8778-3BC3EBFB87EA}"/>
           <w:text/>
         </w:sdtPr>
         <w:sdtEndPr/>
@@ -2852,12 +2852,12 @@
                 <w:rStyle w:val="Strong"/>
               </w:rPr>
               <w:alias w:val="#Nav: /Header/DocumentTitle_Lbl"/>
-              <w:tag w:val="#Nav: BBC_WOSF_Sales_Credit_Memo/50201"/>
+              <w:tag w:val="#Nav: BBC_WOSF_Sales_Credit_Memo/60001"/>
               <w:id w:val="-2100708163"/>
               <w:placeholder>
                 <w:docPart w:val="3ECAD21DEDDF4056AD7210BDACAF71B5"/>
               </w:placeholder>
-              <w:dataBinding w:prefixMappings="xmlns:ns0='urn:microsoft-dynamics-nav/reports/BBC_WOSF_Sales_Credit_Memo/50201/'" w:xpath="/ns0:NavWordReportXmlPart[1]/ns0:Header[1]/ns0:DocumentTitle_Lbl[1]" w:storeItemID="{91136608-2F28-4DE1-8778-3BC3EBFB87EA}"/>
+              <w:dataBinding w:prefixMappings="xmlns:ns0='urn:microsoft-dynamics-nav/reports/BBC_WOSF_Sales_Credit_Memo/60001/'" w:xpath="/ns0:NavWordReportXmlPart[1]/ns0:Header[1]/ns0:DocumentTitle_Lbl[1]" w:storeItemID="{91136608-2F28-4DE1-8778-3BC3EBFB87EA}"/>
               <w:text/>
             </w:sdtPr>
             <w:sdtEndPr>
@@ -2888,12 +2888,12 @@
                 <w:rStyle w:val="Strong"/>
               </w:rPr>
               <w:alias w:val="#Nav: /Header/DocumentNo"/>
-              <w:tag w:val="#Nav: BBC_WOSF_Sales_Credit_Memo/50201"/>
+              <w:tag w:val="#Nav: BBC_WOSF_Sales_Credit_Memo/60001"/>
               <w:id w:val="-83382713"/>
               <w:placeholder>
                 <w:docPart w:val="3ECAD21DEDDF4056AD7210BDACAF71B5"/>
               </w:placeholder>
-              <w:dataBinding w:prefixMappings="xmlns:ns0='urn:microsoft-dynamics-nav/reports/BBC_WOSF_Sales_Credit_Memo/50201/'" w:xpath="/ns0:NavWordReportXmlPart[1]/ns0:Header[1]/ns0:DocumentNo[1]" w:storeItemID="{91136608-2F28-4DE1-8778-3BC3EBFB87EA}"/>
+              <w:dataBinding w:prefixMappings="xmlns:ns0='urn:microsoft-dynamics-nav/reports/BBC_WOSF_Sales_Credit_Memo/60001/'" w:xpath="/ns0:NavWordReportXmlPart[1]/ns0:Header[1]/ns0:DocumentNo[1]" w:storeItemID="{91136608-2F28-4DE1-8778-3BC3EBFB87EA}"/>
               <w:text/>
             </w:sdtPr>
             <w:sdtEndPr>
@@ -2920,12 +2920,12 @@
           <w:sdt>
             <w:sdtPr>
               <w:alias w:val="#Nav: /Header/DocumentDate"/>
-              <w:tag w:val="#Nav: BBC_WOSF_Sales_Credit_Memo/50201"/>
+              <w:tag w:val="#Nav: BBC_WOSF_Sales_Credit_Memo/60001"/>
               <w:id w:val="1005248549"/>
               <w:placeholder>
                 <w:docPart w:val="021C348F8CBE45F7BDED374AECB9AD41"/>
               </w:placeholder>
-              <w:dataBinding w:prefixMappings="xmlns:ns0='urn:microsoft-dynamics-nav/reports/BBC_WOSF_Sales_Credit_Memo/50201/'" w:xpath="/ns0:NavWordReportXmlPart[1]/ns0:Header[1]/ns0:DocumentDate[1]" w:storeItemID="{91136608-2F28-4DE1-8778-3BC3EBFB87EA}"/>
+              <w:dataBinding w:prefixMappings="xmlns:ns0='urn:microsoft-dynamics-nav/reports/BBC_WOSF_Sales_Credit_Memo/60001/'" w:xpath="/ns0:NavWordReportXmlPart[1]/ns0:Header[1]/ns0:DocumentDate[1]" w:storeItemID="{91136608-2F28-4DE1-8778-3BC3EBFB87EA}"/>
               <w:text/>
             </w:sdtPr>
             <w:sdtEndPr/>
@@ -2945,12 +2945,12 @@
           <w:sdt>
             <w:sdtPr>
               <w:alias w:val="#Nav: /Header/Page_Lbl"/>
-              <w:tag w:val="#Nav: BBC_WOSF_Sales_Credit_Memo/50201"/>
+              <w:tag w:val="#Nav: BBC_WOSF_Sales_Credit_Memo/60001"/>
               <w:id w:val="1266346410"/>
               <w:placeholder>
                 <w:docPart w:val="3ECAD21DEDDF4056AD7210BDACAF71B5"/>
               </w:placeholder>
-              <w:dataBinding w:prefixMappings="xmlns:ns0='urn:microsoft-dynamics-nav/reports/BBC_WOSF_Sales_Credit_Memo/50201/'" w:xpath="/ns0:NavWordReportXmlPart[1]/ns0:Header[1]/ns0:Page_Lbl[1]" w:storeItemID="{91136608-2F28-4DE1-8778-3BC3EBFB87EA}"/>
+              <w:dataBinding w:prefixMappings="xmlns:ns0='urn:microsoft-dynamics-nav/reports/BBC_WOSF_Sales_Credit_Memo/60001/'" w:xpath="/ns0:NavWordReportXmlPart[1]/ns0:Header[1]/ns0:Page_Lbl[1]" w:storeItemID="{91136608-2F28-4DE1-8778-3BC3EBFB87EA}"/>
               <w:text/>
             </w:sdtPr>
             <w:sdtEndPr/>
@@ -3058,12 +3058,12 @@
           <w:sdt>
             <w:sdtPr>
               <w:alias w:val="#Nav: /Header/DocumentTitle_Lbl"/>
-              <w:tag w:val="#Nav: BBC_WOSF_Sales_Credit_Memo/50201"/>
+              <w:tag w:val="#Nav: BBC_WOSF_Sales_Credit_Memo/60001"/>
               <w:id w:val="-1617909868"/>
               <w:placeholder>
                 <w:docPart w:val="8FC813EB52484D6482B2D18F0F5B0AC1"/>
               </w:placeholder>
-              <w:dataBinding w:prefixMappings="xmlns:ns0='urn:microsoft-dynamics-nav/reports/BBC_WOSF_Sales_Credit_Memo/50201/'" w:xpath="/ns0:NavWordReportXmlPart[1]/ns0:Header[1]/ns0:DocumentTitle_Lbl[1]" w:storeItemID="{91136608-2F28-4DE1-8778-3BC3EBFB87EA}"/>
+              <w:dataBinding w:prefixMappings="xmlns:ns0='urn:microsoft-dynamics-nav/reports/BBC_WOSF_Sales_Credit_Memo/60001/'" w:xpath="/ns0:NavWordReportXmlPart[1]/ns0:Header[1]/ns0:DocumentTitle_Lbl[1]" w:storeItemID="{91136608-2F28-4DE1-8778-3BC3EBFB87EA}"/>
               <w:text/>
             </w:sdtPr>
             <w:sdtEndPr/>
@@ -3081,12 +3081,12 @@
           <w:sdt>
             <w:sdtPr>
               <w:alias w:val="#Nav: /Header/DocumentNo"/>
-              <w:tag w:val="#Nav: BBC_WOSF_Sales_Credit_Memo/50201"/>
+              <w:tag w:val="#Nav: BBC_WOSF_Sales_Credit_Memo/60001"/>
               <w:id w:val="-1661532074"/>
               <w:placeholder>
                 <w:docPart w:val="8FC813EB52484D6482B2D18F0F5B0AC1"/>
               </w:placeholder>
-              <w:dataBinding w:prefixMappings="xmlns:ns0='urn:microsoft-dynamics-nav/reports/BBC_WOSF_Sales_Credit_Memo/50201/'" w:xpath="/ns0:NavWordReportXmlPart[1]/ns0:Header[1]/ns0:DocumentNo[1]" w:storeItemID="{91136608-2F28-4DE1-8778-3BC3EBFB87EA}"/>
+              <w:dataBinding w:prefixMappings="xmlns:ns0='urn:microsoft-dynamics-nav/reports/BBC_WOSF_Sales_Credit_Memo/60001/'" w:xpath="/ns0:NavWordReportXmlPart[1]/ns0:Header[1]/ns0:DocumentNo[1]" w:storeItemID="{91136608-2F28-4DE1-8778-3BC3EBFB87EA}"/>
               <w:text/>
             </w:sdtPr>
             <w:sdtEndPr/>
@@ -3106,12 +3106,12 @@
           <w:sdt>
             <w:sdtPr>
               <w:alias w:val="#Nav: /Header/DocumentDate"/>
-              <w:tag w:val="#Nav: BBC_WOSF_Sales_Credit_Memo/50201"/>
+              <w:tag w:val="#Nav: BBC_WOSF_Sales_Credit_Memo/60001"/>
               <w:id w:val="832561865"/>
               <w:placeholder>
                 <w:docPart w:val="8ECE76C6AABF410B861032AEA12BA9A0"/>
               </w:placeholder>
-              <w:dataBinding w:prefixMappings="xmlns:ns0='urn:microsoft-dynamics-nav/reports/BBC_WOSF_Sales_Credit_Memo/50201/'" w:xpath="/ns0:NavWordReportXmlPart[1]/ns0:Header[1]/ns0:DocumentDate[1]" w:storeItemID="{91136608-2F28-4DE1-8778-3BC3EBFB87EA}"/>
+              <w:dataBinding w:prefixMappings="xmlns:ns0='urn:microsoft-dynamics-nav/reports/BBC_WOSF_Sales_Credit_Memo/60001/'" w:xpath="/ns0:NavWordReportXmlPart[1]/ns0:Header[1]/ns0:DocumentDate[1]" w:storeItemID="{91136608-2F28-4DE1-8778-3BC3EBFB87EA}"/>
               <w:text/>
             </w:sdtPr>
             <w:sdtEndPr/>
@@ -3131,12 +3131,12 @@
           <w:sdt>
             <w:sdtPr>
               <w:alias w:val="#Nav: /Header/Page_Lbl"/>
-              <w:tag w:val="#Nav: BBC_WOSF_Sales_Credit_Memo/50201"/>
+              <w:tag w:val="#Nav: BBC_WOSF_Sales_Credit_Memo/60001"/>
               <w:id w:val="1447419442"/>
               <w:placeholder>
                 <w:docPart w:val="8FC813EB52484D6482B2D18F0F5B0AC1"/>
               </w:placeholder>
-              <w:dataBinding w:prefixMappings="xmlns:ns0='urn:microsoft-dynamics-nav/reports/BBC_WOSF_Sales_Credit_Memo/50201/'" w:xpath="/ns0:NavWordReportXmlPart[1]/ns0:Header[1]/ns0:Page_Lbl[1]" w:storeItemID="{91136608-2F28-4DE1-8778-3BC3EBFB87EA}"/>
+              <w:dataBinding w:prefixMappings="xmlns:ns0='urn:microsoft-dynamics-nav/reports/BBC_WOSF_Sales_Credit_Memo/60001/'" w:xpath="/ns0:NavWordReportXmlPart[1]/ns0:Header[1]/ns0:Page_Lbl[1]" w:storeItemID="{91136608-2F28-4DE1-8778-3BC3EBFB87EA}"/>
               <w:text/>
             </w:sdtPr>
             <w:sdtEndPr/>
@@ -3194,9 +3194,9 @@
         <w:sdt>
           <w:sdtPr>
             <w:alias w:val="#Nav: /Header/CompanyPicture"/>
-            <w:tag w:val="#Nav: BBC_WOSF_Sales_Credit_Memo/50201"/>
+            <w:tag w:val="#Nav: BBC_WOSF_Sales_Credit_Memo/60001"/>
             <w:id w:val="-283887918"/>
-            <w:dataBinding w:prefixMappings="xmlns:ns0='urn:microsoft-dynamics-nav/reports/BBC_WOSF_Sales_Credit_Memo/50201/'" w:xpath="/ns0:NavWordReportXmlPart[1]/ns0:Header[1]/ns0:CompanyPicture[1]" w:storeItemID="{91136608-2F28-4DE1-8778-3BC3EBFB87EA}"/>
+            <w:dataBinding w:prefixMappings="xmlns:ns0='urn:microsoft-dynamics-nav/reports/BBC_WOSF_Sales_Credit_Memo/60001/'" w:xpath="/ns0:NavWordReportXmlPart[1]/ns0:Header[1]/ns0:CompanyPicture[1]" w:storeItemID="{91136608-2F28-4DE1-8778-3BC3EBFB87EA}"/>
             <w:picture/>
           </w:sdtPr>
           <w:sdtEndPr/>
@@ -6319,7 +6319,7 @@
 
 <file path=customXML/item3.xml>��< ? x m l   v e r s i o n = " 1 . 0 "   e n c o d i n g = " u t f - 1 6 " ? >   
- < N a v W o r d R e p o r t X m l P a r t   x m l n s = " u r n : m i c r o s o f t - d y n a m i c s - n a v / r e p o r t s / B B C _ W O S F _ S a l e s _ C r e d i t _ M e m o / 5 0 2 0 1 / " > + < N a v W o r d R e p o r t X m l P a r t   x m l n s = " u r n : m i c r o s o f t - d y n a m i c s - n a v / r e p o r t s / B B C _ W O S F _ S a l e s _ C r e d i t _ M e m o / 6 0 0 0 1 / " >   
      < H e a d e r >   

</xml_diff>

<commit_message>
Updated report layout to display tax lines correctly.
</commit_message>
<xml_diff>
--- a/App/Objects/Reports/Layouts/Sales Credit Memo.docx
+++ b/App/Objects/Reports/Layouts/Sales Credit Memo.docx
@@ -6735,6 +6735,10 @@
  
              < F o n t U n d e r l i n e _ R e p o r t T o t a l s L i n e > F o n t U n d e r l i n e _ R e p o r t T o t a l s L i n e < / F o n t U n d e r l i n e _ R e p o r t T o t a l s L i n e >   
+             < T a x T e x t > T a x T e x t < / T a x T e x t > + 
+             < T o t a l s L i n e N o > T o t a l s L i n e N o < / T o t a l s L i n e N o > + 
          < / R e p o r t T o t a l s L i n e >   
          < L e t t e r T e x t > 
</xml_diff>